<commit_message>
- Change url of api admin.
</commit_message>
<xml_diff>
--- a/002 - DOCUMENT/API Documentation/OlivesAdministration/api_endpoints_admin.docx
+++ b/002 - DOCUMENT/API Documentation/OlivesAdministration/api_endpoints_admin.docx
@@ -239,10 +239,11 @@
                 <w:sz w:val="19"/>
                 <w:szCs w:val="19"/>
                 <w:highlight w:val="white"/>
-                <w:lang w:val="vi-VN"/>
-              </w:rPr>
-              <w:t>api/doctor/filter</w:t>
-            </w:r>
+              </w:rPr>
+              <w:t>api/admin/login</w:t>
+            </w:r>
+            <w:bookmarkStart w:id="0" w:name="_GoBack"/>
+            <w:bookmarkEnd w:id="0"/>
           </w:p>
         </w:tc>
       </w:tr>
@@ -2155,8 +2156,6 @@
           <w:szCs w:val="20"/>
         </w:rPr>
       </w:pPr>
-      <w:bookmarkStart w:id="0" w:name="_GoBack"/>
-      <w:bookmarkEnd w:id="0"/>
     </w:p>
     <w:p>
       <w:pPr>

</xml_diff>

<commit_message>
- added admin edit profile.
</commit_message>
<xml_diff>
--- a/002 - DOCUMENT/API Documentation/OlivesAdministration/api_endpoints_admin.docx
+++ b/002 - DOCUMENT/API Documentation/OlivesAdministration/api_endpoints_admin.docx
@@ -242,8 +242,6 @@
               </w:rPr>
               <w:t>api/admin/login</w:t>
             </w:r>
-            <w:bookmarkStart w:id="0" w:name="_GoBack"/>
-            <w:bookmarkEnd w:id="0"/>
           </w:p>
         </w:tc>
       </w:tr>
@@ -2167,6 +2165,3897 @@
         </w:rPr>
       </w:pPr>
     </w:p>
+    <w:p>
+      <w:pPr>
+        <w:rPr>
+          <w:rFonts w:ascii="Times New Roman" w:hAnsi="Times New Roman" w:cs="Times New Roman"/>
+          <w:color w:val="000000" w:themeColor="text1"/>
+          <w:sz w:val="20"/>
+          <w:szCs w:val="20"/>
+        </w:rPr>
+      </w:pPr>
+    </w:p>
+    <w:p>
+      <w:pPr>
+        <w:rPr>
+          <w:rFonts w:ascii="Times New Roman" w:hAnsi="Times New Roman" w:cs="Times New Roman"/>
+          <w:color w:val="000000" w:themeColor="text1"/>
+          <w:sz w:val="20"/>
+          <w:szCs w:val="20"/>
+        </w:rPr>
+      </w:pPr>
+    </w:p>
+    <w:p>
+      <w:pPr>
+        <w:rPr>
+          <w:rFonts w:ascii="Times New Roman" w:hAnsi="Times New Roman" w:cs="Times New Roman"/>
+          <w:color w:val="000000" w:themeColor="text1"/>
+          <w:sz w:val="20"/>
+          <w:szCs w:val="20"/>
+        </w:rPr>
+      </w:pPr>
+    </w:p>
+    <w:p>
+      <w:pPr>
+        <w:pStyle w:val="ListParagraph"/>
+        <w:numPr>
+          <w:ilvl w:val="0"/>
+          <w:numId w:val="44"/>
+        </w:numPr>
+        <w:outlineLvl w:val="0"/>
+        <w:rPr>
+          <w:rFonts w:ascii="Times New Roman" w:hAnsi="Times New Roman" w:cs="Times New Roman"/>
+          <w:b/>
+          <w:color w:val="000000" w:themeColor="text1"/>
+          <w:sz w:val="28"/>
+          <w:szCs w:val="28"/>
+        </w:rPr>
+      </w:pPr>
+      <w:r>
+        <w:rPr>
+          <w:rFonts w:ascii="Times New Roman" w:hAnsi="Times New Roman" w:cs="Times New Roman"/>
+          <w:b/>
+          <w:color w:val="000000" w:themeColor="text1"/>
+          <w:sz w:val="28"/>
+          <w:szCs w:val="28"/>
+        </w:rPr>
+        <w:lastRenderedPageBreak/>
+        <w:t>Edit profile</w:t>
+      </w:r>
+    </w:p>
+    <w:p>
+      <w:pPr>
+        <w:pStyle w:val="ListParagraph"/>
+        <w:numPr>
+          <w:ilvl w:val="1"/>
+          <w:numId w:val="44"/>
+        </w:numPr>
+        <w:outlineLvl w:val="1"/>
+        <w:rPr>
+          <w:rFonts w:ascii="Times New Roman" w:hAnsi="Times New Roman" w:cs="Times New Roman"/>
+          <w:color w:val="000000" w:themeColor="text1"/>
+          <w:sz w:val="28"/>
+          <w:szCs w:val="28"/>
+        </w:rPr>
+      </w:pPr>
+      <w:r>
+        <w:rPr>
+          <w:rFonts w:ascii="Times New Roman" w:hAnsi="Times New Roman" w:cs="Times New Roman"/>
+          <w:color w:val="000000" w:themeColor="text1"/>
+          <w:sz w:val="20"/>
+          <w:szCs w:val="20"/>
+        </w:rPr>
+        <w:t>Request</w:t>
+      </w:r>
+    </w:p>
+    <w:tbl>
+      <w:tblPr>
+        <w:tblW w:w="10915" w:type="dxa"/>
+        <w:tblInd w:w="-572" w:type="dxa"/>
+        <w:tblBorders>
+          <w:top w:val="single" w:sz="4" w:space="0" w:color="auto"/>
+          <w:left w:val="single" w:sz="4" w:space="0" w:color="auto"/>
+          <w:bottom w:val="single" w:sz="4" w:space="0" w:color="auto"/>
+          <w:right w:val="single" w:sz="4" w:space="0" w:color="auto"/>
+          <w:insideH w:val="single" w:sz="4" w:space="0" w:color="auto"/>
+          <w:insideV w:val="single" w:sz="4" w:space="0" w:color="auto"/>
+        </w:tblBorders>
+        <w:tblLook w:val="04A0" w:firstRow="1" w:lastRow="0" w:firstColumn="1" w:lastColumn="0" w:noHBand="0" w:noVBand="1"/>
+      </w:tblPr>
+      <w:tblGrid>
+        <w:gridCol w:w="1701"/>
+        <w:gridCol w:w="1256"/>
+        <w:gridCol w:w="1116"/>
+        <w:gridCol w:w="6842"/>
+      </w:tblGrid>
+      <w:tr>
+        <w:tc>
+          <w:tcPr>
+            <w:tcW w:w="1701" w:type="dxa"/>
+            <w:shd w:val="clear" w:color="auto" w:fill="9CC2E5"/>
+          </w:tcPr>
+          <w:p>
+            <w:pPr>
+              <w:jc w:val="center"/>
+              <w:rPr>
+                <w:rFonts w:ascii="Times New Roman" w:hAnsi="Times New Roman" w:cs="Times New Roman"/>
+                <w:b/>
+                <w:color w:val="000000" w:themeColor="text1"/>
+                <w:sz w:val="20"/>
+                <w:szCs w:val="20"/>
+              </w:rPr>
+            </w:pPr>
+            <w:r>
+              <w:rPr>
+                <w:rFonts w:ascii="Times New Roman" w:hAnsi="Times New Roman" w:cs="Times New Roman"/>
+                <w:b/>
+                <w:color w:val="000000" w:themeColor="text1"/>
+                <w:sz w:val="20"/>
+                <w:szCs w:val="20"/>
+              </w:rPr>
+              <w:t>Method</w:t>
+            </w:r>
+          </w:p>
+        </w:tc>
+        <w:tc>
+          <w:tcPr>
+            <w:tcW w:w="9214" w:type="dxa"/>
+            <w:gridSpan w:val="3"/>
+            <w:shd w:val="clear" w:color="auto" w:fill="9CC2E5"/>
+          </w:tcPr>
+          <w:p>
+            <w:pPr>
+              <w:pStyle w:val="ListParagraph"/>
+              <w:ind w:left="0"/>
+              <w:jc w:val="center"/>
+              <w:rPr>
+                <w:rFonts w:ascii="Times New Roman" w:hAnsi="Times New Roman" w:cs="Times New Roman"/>
+                <w:b/>
+                <w:color w:val="000000" w:themeColor="text1"/>
+                <w:sz w:val="20"/>
+                <w:szCs w:val="20"/>
+              </w:rPr>
+            </w:pPr>
+            <w:r>
+              <w:rPr>
+                <w:rFonts w:ascii="Times New Roman" w:hAnsi="Times New Roman" w:cs="Times New Roman"/>
+                <w:b/>
+                <w:color w:val="000000" w:themeColor="text1"/>
+                <w:sz w:val="20"/>
+                <w:szCs w:val="20"/>
+              </w:rPr>
+              <w:t>Url</w:t>
+            </w:r>
+          </w:p>
+        </w:tc>
+      </w:tr>
+      <w:tr>
+        <w:tc>
+          <w:tcPr>
+            <w:tcW w:w="1701" w:type="dxa"/>
+            <w:shd w:val="clear" w:color="auto" w:fill="auto"/>
+          </w:tcPr>
+          <w:p>
+            <w:pPr>
+              <w:pStyle w:val="ListParagraph"/>
+              <w:ind w:left="0"/>
+              <w:jc w:val="center"/>
+              <w:rPr>
+                <w:rFonts w:ascii="Times New Roman" w:hAnsi="Times New Roman" w:cs="Times New Roman"/>
+                <w:b/>
+                <w:color w:val="000000" w:themeColor="text1"/>
+                <w:sz w:val="20"/>
+                <w:szCs w:val="20"/>
+              </w:rPr>
+            </w:pPr>
+            <w:r>
+              <w:rPr>
+                <w:rFonts w:ascii="Times New Roman" w:hAnsi="Times New Roman" w:cs="Times New Roman"/>
+                <w:b/>
+                <w:color w:val="000000" w:themeColor="text1"/>
+                <w:sz w:val="20"/>
+                <w:szCs w:val="20"/>
+              </w:rPr>
+              <w:t>PUT</w:t>
+            </w:r>
+          </w:p>
+        </w:tc>
+        <w:tc>
+          <w:tcPr>
+            <w:tcW w:w="9214" w:type="dxa"/>
+            <w:gridSpan w:val="3"/>
+            <w:shd w:val="clear" w:color="auto" w:fill="auto"/>
+          </w:tcPr>
+          <w:p>
+            <w:pPr>
+              <w:pStyle w:val="ListParagraph"/>
+              <w:ind w:left="0"/>
+              <w:rPr>
+                <w:rFonts w:ascii="Times New Roman" w:hAnsi="Times New Roman" w:cs="Times New Roman"/>
+                <w:color w:val="000000" w:themeColor="text1"/>
+                <w:sz w:val="20"/>
+                <w:szCs w:val="20"/>
+              </w:rPr>
+            </w:pPr>
+            <w:r>
+              <w:rPr>
+                <w:rFonts w:ascii="Consolas" w:hAnsi="Consolas" w:cs="Consolas"/>
+                <w:color w:val="A31515"/>
+                <w:sz w:val="19"/>
+                <w:szCs w:val="19"/>
+                <w:highlight w:val="white"/>
+                <w:lang w:val="vi-VN"/>
+              </w:rPr>
+              <w:t>api/</w:t>
+            </w:r>
+            <w:r>
+              <w:rPr>
+                <w:rFonts w:ascii="Consolas" w:hAnsi="Consolas" w:cs="Consolas"/>
+                <w:color w:val="A31515"/>
+                <w:sz w:val="19"/>
+                <w:szCs w:val="19"/>
+              </w:rPr>
+              <w:t>admin/profile</w:t>
+            </w:r>
+          </w:p>
+        </w:tc>
+      </w:tr>
+      <w:tr>
+        <w:tc>
+          <w:tcPr>
+            <w:tcW w:w="1701" w:type="dxa"/>
+            <w:shd w:val="clear" w:color="auto" w:fill="9CC2E5"/>
+          </w:tcPr>
+          <w:p>
+            <w:pPr>
+              <w:pStyle w:val="ListParagraph"/>
+              <w:ind w:left="0"/>
+              <w:jc w:val="center"/>
+              <w:rPr>
+                <w:rFonts w:ascii="Times New Roman" w:hAnsi="Times New Roman" w:cs="Times New Roman"/>
+                <w:color w:val="000000" w:themeColor="text1"/>
+                <w:sz w:val="20"/>
+                <w:szCs w:val="20"/>
+              </w:rPr>
+            </w:pPr>
+            <w:r>
+              <w:rPr>
+                <w:rFonts w:ascii="Times New Roman" w:hAnsi="Times New Roman" w:cs="Times New Roman"/>
+                <w:color w:val="000000" w:themeColor="text1"/>
+                <w:sz w:val="20"/>
+                <w:szCs w:val="20"/>
+              </w:rPr>
+              <w:t>Type</w:t>
+            </w:r>
+          </w:p>
+        </w:tc>
+        <w:tc>
+          <w:tcPr>
+            <w:tcW w:w="1256" w:type="dxa"/>
+            <w:shd w:val="clear" w:color="auto" w:fill="9CC2E5"/>
+          </w:tcPr>
+          <w:p>
+            <w:pPr>
+              <w:pStyle w:val="ListParagraph"/>
+              <w:ind w:left="0"/>
+              <w:jc w:val="center"/>
+              <w:rPr>
+                <w:rFonts w:ascii="Times New Roman" w:hAnsi="Times New Roman" w:cs="Times New Roman"/>
+                <w:color w:val="000000" w:themeColor="text1"/>
+                <w:sz w:val="20"/>
+                <w:szCs w:val="20"/>
+              </w:rPr>
+            </w:pPr>
+            <w:r>
+              <w:rPr>
+                <w:rFonts w:ascii="Times New Roman" w:hAnsi="Times New Roman" w:cs="Times New Roman"/>
+                <w:color w:val="000000" w:themeColor="text1"/>
+                <w:sz w:val="20"/>
+                <w:szCs w:val="20"/>
+              </w:rPr>
+              <w:t>Params</w:t>
+            </w:r>
+          </w:p>
+        </w:tc>
+        <w:tc>
+          <w:tcPr>
+            <w:tcW w:w="1116" w:type="dxa"/>
+            <w:shd w:val="clear" w:color="auto" w:fill="9CC2E5"/>
+          </w:tcPr>
+          <w:p>
+            <w:pPr>
+              <w:pStyle w:val="ListParagraph"/>
+              <w:ind w:left="0"/>
+              <w:jc w:val="center"/>
+              <w:rPr>
+                <w:rFonts w:ascii="Times New Roman" w:hAnsi="Times New Roman" w:cs="Times New Roman"/>
+                <w:color w:val="000000" w:themeColor="text1"/>
+                <w:sz w:val="20"/>
+                <w:szCs w:val="20"/>
+              </w:rPr>
+            </w:pPr>
+            <w:r>
+              <w:rPr>
+                <w:rFonts w:ascii="Times New Roman" w:hAnsi="Times New Roman" w:cs="Times New Roman"/>
+                <w:color w:val="000000" w:themeColor="text1"/>
+                <w:sz w:val="20"/>
+                <w:szCs w:val="20"/>
+              </w:rPr>
+              <w:t>Values</w:t>
+            </w:r>
+          </w:p>
+        </w:tc>
+        <w:tc>
+          <w:tcPr>
+            <w:tcW w:w="6842" w:type="dxa"/>
+            <w:shd w:val="clear" w:color="auto" w:fill="9CC2E5"/>
+          </w:tcPr>
+          <w:p>
+            <w:pPr>
+              <w:pStyle w:val="ListParagraph"/>
+              <w:ind w:left="0"/>
+              <w:jc w:val="center"/>
+              <w:rPr>
+                <w:rFonts w:ascii="Times New Roman" w:hAnsi="Times New Roman" w:cs="Times New Roman"/>
+                <w:color w:val="000000" w:themeColor="text1"/>
+                <w:sz w:val="20"/>
+                <w:szCs w:val="20"/>
+              </w:rPr>
+            </w:pPr>
+            <w:r>
+              <w:rPr>
+                <w:rFonts w:ascii="Times New Roman" w:hAnsi="Times New Roman" w:cs="Times New Roman"/>
+                <w:color w:val="000000" w:themeColor="text1"/>
+                <w:sz w:val="20"/>
+                <w:szCs w:val="20"/>
+              </w:rPr>
+              <w:t>Description</w:t>
+            </w:r>
+          </w:p>
+        </w:tc>
+      </w:tr>
+      <w:tr>
+        <w:tc>
+          <w:tcPr>
+            <w:tcW w:w="1701" w:type="dxa"/>
+            <w:shd w:val="clear" w:color="auto" w:fill="auto"/>
+          </w:tcPr>
+          <w:p>
+            <w:pPr>
+              <w:pStyle w:val="ListParagraph"/>
+              <w:ind w:left="0"/>
+              <w:jc w:val="center"/>
+              <w:rPr>
+                <w:rFonts w:ascii="Times New Roman" w:hAnsi="Times New Roman" w:cs="Times New Roman"/>
+                <w:color w:val="000000" w:themeColor="text1"/>
+                <w:sz w:val="20"/>
+                <w:szCs w:val="20"/>
+              </w:rPr>
+            </w:pPr>
+            <w:r>
+              <w:rPr>
+                <w:rFonts w:ascii="Times New Roman" w:hAnsi="Times New Roman" w:cs="Times New Roman"/>
+                <w:color w:val="000000" w:themeColor="text1"/>
+                <w:sz w:val="20"/>
+                <w:szCs w:val="20"/>
+              </w:rPr>
+              <w:t>HEADER</w:t>
+            </w:r>
+          </w:p>
+        </w:tc>
+        <w:tc>
+          <w:tcPr>
+            <w:tcW w:w="1256" w:type="dxa"/>
+            <w:shd w:val="clear" w:color="auto" w:fill="auto"/>
+          </w:tcPr>
+          <w:p>
+            <w:pPr>
+              <w:pStyle w:val="ListParagraph"/>
+              <w:ind w:left="0"/>
+              <w:rPr>
+                <w:rFonts w:ascii="Times New Roman" w:hAnsi="Times New Roman" w:cs="Times New Roman"/>
+                <w:b/>
+                <w:color w:val="000000" w:themeColor="text1"/>
+                <w:sz w:val="20"/>
+                <w:szCs w:val="20"/>
+              </w:rPr>
+            </w:pPr>
+            <w:r>
+              <w:rPr>
+                <w:rFonts w:ascii="Times New Roman" w:hAnsi="Times New Roman" w:cs="Times New Roman"/>
+                <w:b/>
+                <w:color w:val="000000" w:themeColor="text1"/>
+                <w:sz w:val="20"/>
+                <w:szCs w:val="20"/>
+              </w:rPr>
+              <w:t>Accept-Language</w:t>
+            </w:r>
+          </w:p>
+        </w:tc>
+        <w:tc>
+          <w:tcPr>
+            <w:tcW w:w="1116" w:type="dxa"/>
+            <w:shd w:val="clear" w:color="auto" w:fill="auto"/>
+          </w:tcPr>
+          <w:p>
+            <w:pPr>
+              <w:pStyle w:val="ListParagraph"/>
+              <w:ind w:left="0"/>
+              <w:jc w:val="center"/>
+              <w:rPr>
+                <w:rFonts w:ascii="Times New Roman" w:hAnsi="Times New Roman" w:cs="Times New Roman"/>
+                <w:color w:val="000000" w:themeColor="text1"/>
+                <w:sz w:val="20"/>
+                <w:szCs w:val="20"/>
+              </w:rPr>
+            </w:pPr>
+            <w:r>
+              <w:rPr>
+                <w:rFonts w:ascii="Times New Roman" w:hAnsi="Times New Roman" w:cs="Times New Roman"/>
+                <w:color w:val="000000" w:themeColor="text1"/>
+                <w:sz w:val="20"/>
+                <w:szCs w:val="20"/>
+              </w:rPr>
+              <w:t>string</w:t>
+            </w:r>
+          </w:p>
+        </w:tc>
+        <w:tc>
+          <w:tcPr>
+            <w:tcW w:w="6842" w:type="dxa"/>
+            <w:shd w:val="clear" w:color="auto" w:fill="auto"/>
+          </w:tcPr>
+          <w:p>
+            <w:pPr>
+              <w:pStyle w:val="ListParagraph"/>
+              <w:ind w:left="0"/>
+              <w:rPr>
+                <w:rFonts w:ascii="Times New Roman" w:hAnsi="Times New Roman" w:cs="Times New Roman"/>
+                <w:color w:val="000000" w:themeColor="text1"/>
+                <w:sz w:val="20"/>
+                <w:szCs w:val="20"/>
+              </w:rPr>
+            </w:pPr>
+            <w:r>
+              <w:rPr>
+                <w:rFonts w:ascii="Times New Roman" w:hAnsi="Times New Roman" w:cs="Times New Roman"/>
+                <w:color w:val="000000" w:themeColor="text1"/>
+                <w:sz w:val="20"/>
+                <w:szCs w:val="20"/>
+              </w:rPr>
+              <w:t>Language which messages responded from server will be formatted.</w:t>
+            </w:r>
+          </w:p>
+          <w:p>
+            <w:pPr>
+              <w:pStyle w:val="ListParagraph"/>
+              <w:numPr>
+                <w:ilvl w:val="0"/>
+                <w:numId w:val="45"/>
+              </w:numPr>
+              <w:rPr>
+                <w:rFonts w:ascii="Times New Roman" w:hAnsi="Times New Roman" w:cs="Times New Roman"/>
+                <w:color w:val="000000" w:themeColor="text1"/>
+                <w:sz w:val="20"/>
+                <w:szCs w:val="20"/>
+              </w:rPr>
+            </w:pPr>
+            <w:r>
+              <w:rPr>
+                <w:rFonts w:ascii="Times New Roman" w:hAnsi="Times New Roman" w:cs="Times New Roman"/>
+                <w:color w:val="000000" w:themeColor="text1"/>
+                <w:sz w:val="20"/>
+                <w:szCs w:val="20"/>
+              </w:rPr>
+              <w:t>Default : en-US</w:t>
+            </w:r>
+          </w:p>
+        </w:tc>
+      </w:tr>
+      <w:tr>
+        <w:tc>
+          <w:tcPr>
+            <w:tcW w:w="1701" w:type="dxa"/>
+            <w:shd w:val="clear" w:color="auto" w:fill="auto"/>
+            <w:vAlign w:val="center"/>
+          </w:tcPr>
+          <w:p>
+            <w:pPr>
+              <w:pStyle w:val="ListParagraph"/>
+              <w:ind w:left="0"/>
+              <w:jc w:val="center"/>
+              <w:rPr>
+                <w:rFonts w:ascii="Times New Roman" w:hAnsi="Times New Roman" w:cs="Times New Roman"/>
+                <w:color w:val="000000" w:themeColor="text1"/>
+                <w:sz w:val="20"/>
+                <w:szCs w:val="20"/>
+              </w:rPr>
+            </w:pPr>
+            <w:r>
+              <w:rPr>
+                <w:rFonts w:ascii="Times New Roman" w:hAnsi="Times New Roman" w:cs="Times New Roman"/>
+                <w:color w:val="000000" w:themeColor="text1"/>
+                <w:sz w:val="20"/>
+                <w:szCs w:val="20"/>
+              </w:rPr>
+              <w:t>BODY</w:t>
+            </w:r>
+          </w:p>
+        </w:tc>
+        <w:tc>
+          <w:tcPr>
+            <w:tcW w:w="1256" w:type="dxa"/>
+            <w:shd w:val="clear" w:color="auto" w:fill="auto"/>
+            <w:vAlign w:val="center"/>
+          </w:tcPr>
+          <w:p>
+            <w:pPr>
+              <w:pStyle w:val="ListParagraph"/>
+              <w:ind w:left="0"/>
+              <w:rPr>
+                <w:rFonts w:ascii="Times New Roman" w:hAnsi="Times New Roman" w:cs="Times New Roman"/>
+                <w:b/>
+                <w:color w:val="000000" w:themeColor="text1"/>
+                <w:sz w:val="20"/>
+                <w:szCs w:val="20"/>
+              </w:rPr>
+            </w:pPr>
+            <w:r>
+              <w:rPr>
+                <w:rFonts w:ascii="Times New Roman" w:hAnsi="Times New Roman" w:cs="Times New Roman"/>
+                <w:b/>
+                <w:color w:val="000000" w:themeColor="text1"/>
+                <w:sz w:val="20"/>
+                <w:szCs w:val="20"/>
+              </w:rPr>
+              <w:t>FirstName</w:t>
+            </w:r>
+          </w:p>
+        </w:tc>
+        <w:tc>
+          <w:tcPr>
+            <w:tcW w:w="1116" w:type="dxa"/>
+            <w:shd w:val="clear" w:color="auto" w:fill="auto"/>
+            <w:vAlign w:val="center"/>
+          </w:tcPr>
+          <w:p>
+            <w:pPr>
+              <w:pStyle w:val="ListParagraph"/>
+              <w:ind w:left="0"/>
+              <w:jc w:val="center"/>
+              <w:rPr>
+                <w:rFonts w:ascii="Times New Roman" w:hAnsi="Times New Roman" w:cs="Times New Roman"/>
+                <w:color w:val="000000" w:themeColor="text1"/>
+                <w:sz w:val="20"/>
+                <w:szCs w:val="20"/>
+              </w:rPr>
+            </w:pPr>
+            <w:r>
+              <w:rPr>
+                <w:rFonts w:ascii="Times New Roman" w:hAnsi="Times New Roman" w:cs="Times New Roman"/>
+                <w:color w:val="000000" w:themeColor="text1"/>
+                <w:sz w:val="20"/>
+                <w:szCs w:val="20"/>
+              </w:rPr>
+              <w:t>string</w:t>
+            </w:r>
+          </w:p>
+        </w:tc>
+        <w:tc>
+          <w:tcPr>
+            <w:tcW w:w="6842" w:type="dxa"/>
+            <w:shd w:val="clear" w:color="auto" w:fill="auto"/>
+          </w:tcPr>
+          <w:p>
+            <w:pPr>
+              <w:rPr>
+                <w:rFonts w:ascii="Times New Roman" w:hAnsi="Times New Roman" w:cs="Times New Roman"/>
+                <w:color w:val="000000" w:themeColor="text1"/>
+                <w:sz w:val="20"/>
+                <w:szCs w:val="20"/>
+              </w:rPr>
+            </w:pPr>
+            <w:r>
+              <w:rPr>
+                <w:rFonts w:ascii="Times New Roman" w:hAnsi="Times New Roman" w:cs="Times New Roman"/>
+                <w:color w:val="000000" w:themeColor="text1"/>
+                <w:sz w:val="20"/>
+                <w:szCs w:val="20"/>
+              </w:rPr>
+              <w:t>First name of patient</w:t>
+            </w:r>
+          </w:p>
+          <w:p>
+            <w:pPr>
+              <w:pStyle w:val="ListParagraph"/>
+              <w:numPr>
+                <w:ilvl w:val="0"/>
+                <w:numId w:val="45"/>
+              </w:numPr>
+              <w:rPr>
+                <w:rFonts w:ascii="Times New Roman" w:hAnsi="Times New Roman" w:cs="Times New Roman"/>
+                <w:color w:val="000000" w:themeColor="text1"/>
+                <w:sz w:val="20"/>
+                <w:szCs w:val="20"/>
+              </w:rPr>
+            </w:pPr>
+            <w:r>
+              <w:rPr>
+                <w:rFonts w:ascii="Times New Roman" w:hAnsi="Times New Roman" w:cs="Times New Roman"/>
+                <w:b/>
+                <w:color w:val="000000" w:themeColor="text1"/>
+                <w:sz w:val="20"/>
+                <w:szCs w:val="20"/>
+              </w:rPr>
+              <w:t>Optional</w:t>
+            </w:r>
+          </w:p>
+          <w:p>
+            <w:pPr>
+              <w:pStyle w:val="ListParagraph"/>
+              <w:numPr>
+                <w:ilvl w:val="0"/>
+                <w:numId w:val="45"/>
+              </w:numPr>
+              <w:rPr>
+                <w:rFonts w:ascii="Times New Roman" w:hAnsi="Times New Roman" w:cs="Times New Roman"/>
+                <w:color w:val="000000" w:themeColor="text1"/>
+                <w:sz w:val="20"/>
+                <w:szCs w:val="20"/>
+              </w:rPr>
+            </w:pPr>
+            <w:r>
+              <w:rPr>
+                <w:rFonts w:ascii="Times New Roman" w:hAnsi="Times New Roman" w:cs="Times New Roman"/>
+                <w:b/>
+                <w:color w:val="000000" w:themeColor="text1"/>
+                <w:sz w:val="20"/>
+                <w:szCs w:val="20"/>
+              </w:rPr>
+              <w:t>Max length: 32</w:t>
+            </w:r>
+          </w:p>
+        </w:tc>
+      </w:tr>
+      <w:tr>
+        <w:tc>
+          <w:tcPr>
+            <w:tcW w:w="1701" w:type="dxa"/>
+            <w:shd w:val="clear" w:color="auto" w:fill="auto"/>
+            <w:vAlign w:val="center"/>
+          </w:tcPr>
+          <w:p>
+            <w:pPr>
+              <w:pStyle w:val="ListParagraph"/>
+              <w:ind w:left="0"/>
+              <w:jc w:val="center"/>
+              <w:rPr>
+                <w:rFonts w:ascii="Times New Roman" w:hAnsi="Times New Roman" w:cs="Times New Roman"/>
+                <w:color w:val="000000" w:themeColor="text1"/>
+                <w:sz w:val="20"/>
+                <w:szCs w:val="20"/>
+              </w:rPr>
+            </w:pPr>
+            <w:r>
+              <w:rPr>
+                <w:rFonts w:ascii="Times New Roman" w:hAnsi="Times New Roman" w:cs="Times New Roman"/>
+                <w:color w:val="000000" w:themeColor="text1"/>
+                <w:sz w:val="20"/>
+                <w:szCs w:val="20"/>
+              </w:rPr>
+              <w:t>BODY</w:t>
+            </w:r>
+          </w:p>
+        </w:tc>
+        <w:tc>
+          <w:tcPr>
+            <w:tcW w:w="1256" w:type="dxa"/>
+            <w:shd w:val="clear" w:color="auto" w:fill="auto"/>
+            <w:vAlign w:val="center"/>
+          </w:tcPr>
+          <w:p>
+            <w:pPr>
+              <w:pStyle w:val="ListParagraph"/>
+              <w:ind w:left="0"/>
+              <w:rPr>
+                <w:rFonts w:ascii="Times New Roman" w:hAnsi="Times New Roman" w:cs="Times New Roman"/>
+                <w:b/>
+                <w:color w:val="000000" w:themeColor="text1"/>
+                <w:sz w:val="20"/>
+                <w:szCs w:val="20"/>
+              </w:rPr>
+            </w:pPr>
+            <w:r>
+              <w:rPr>
+                <w:rFonts w:ascii="Times New Roman" w:hAnsi="Times New Roman" w:cs="Times New Roman"/>
+                <w:b/>
+                <w:color w:val="000000" w:themeColor="text1"/>
+                <w:sz w:val="20"/>
+                <w:szCs w:val="20"/>
+              </w:rPr>
+              <w:t>LastName</w:t>
+            </w:r>
+          </w:p>
+        </w:tc>
+        <w:tc>
+          <w:tcPr>
+            <w:tcW w:w="1116" w:type="dxa"/>
+            <w:shd w:val="clear" w:color="auto" w:fill="auto"/>
+            <w:vAlign w:val="center"/>
+          </w:tcPr>
+          <w:p>
+            <w:pPr>
+              <w:pStyle w:val="ListParagraph"/>
+              <w:ind w:left="0"/>
+              <w:jc w:val="center"/>
+              <w:rPr>
+                <w:rFonts w:ascii="Times New Roman" w:hAnsi="Times New Roman" w:cs="Times New Roman"/>
+                <w:color w:val="000000" w:themeColor="text1"/>
+                <w:sz w:val="20"/>
+                <w:szCs w:val="20"/>
+              </w:rPr>
+            </w:pPr>
+            <w:r>
+              <w:rPr>
+                <w:rFonts w:ascii="Times New Roman" w:hAnsi="Times New Roman" w:cs="Times New Roman"/>
+                <w:color w:val="000000" w:themeColor="text1"/>
+                <w:sz w:val="20"/>
+                <w:szCs w:val="20"/>
+              </w:rPr>
+              <w:t>string</w:t>
+            </w:r>
+          </w:p>
+        </w:tc>
+        <w:tc>
+          <w:tcPr>
+            <w:tcW w:w="6842" w:type="dxa"/>
+            <w:shd w:val="clear" w:color="auto" w:fill="auto"/>
+          </w:tcPr>
+          <w:p>
+            <w:pPr>
+              <w:pStyle w:val="ListParagraph"/>
+              <w:numPr>
+                <w:ilvl w:val="0"/>
+                <w:numId w:val="45"/>
+              </w:numPr>
+              <w:rPr>
+                <w:rFonts w:ascii="Times New Roman" w:hAnsi="Times New Roman" w:cs="Times New Roman"/>
+                <w:color w:val="000000" w:themeColor="text1"/>
+                <w:sz w:val="20"/>
+                <w:szCs w:val="20"/>
+              </w:rPr>
+            </w:pPr>
+            <w:r>
+              <w:rPr>
+                <w:rFonts w:ascii="Times New Roman" w:hAnsi="Times New Roman" w:cs="Times New Roman"/>
+                <w:b/>
+                <w:color w:val="000000" w:themeColor="text1"/>
+                <w:sz w:val="20"/>
+                <w:szCs w:val="20"/>
+              </w:rPr>
+              <w:t>Optional</w:t>
+            </w:r>
+          </w:p>
+          <w:p>
+            <w:pPr>
+              <w:pStyle w:val="ListParagraph"/>
+              <w:numPr>
+                <w:ilvl w:val="0"/>
+                <w:numId w:val="45"/>
+              </w:numPr>
+              <w:rPr>
+                <w:rFonts w:ascii="Times New Roman" w:hAnsi="Times New Roman" w:cs="Times New Roman"/>
+                <w:color w:val="000000" w:themeColor="text1"/>
+                <w:sz w:val="20"/>
+                <w:szCs w:val="20"/>
+              </w:rPr>
+            </w:pPr>
+            <w:r>
+              <w:rPr>
+                <w:rFonts w:ascii="Times New Roman" w:hAnsi="Times New Roman" w:cs="Times New Roman"/>
+                <w:b/>
+                <w:color w:val="000000" w:themeColor="text1"/>
+                <w:sz w:val="20"/>
+                <w:szCs w:val="20"/>
+              </w:rPr>
+              <w:t>Max length: 32</w:t>
+            </w:r>
+          </w:p>
+        </w:tc>
+      </w:tr>
+      <w:tr>
+        <w:tc>
+          <w:tcPr>
+            <w:tcW w:w="1701" w:type="dxa"/>
+            <w:shd w:val="clear" w:color="auto" w:fill="auto"/>
+            <w:vAlign w:val="center"/>
+          </w:tcPr>
+          <w:p>
+            <w:pPr>
+              <w:pStyle w:val="ListParagraph"/>
+              <w:ind w:left="0"/>
+              <w:jc w:val="center"/>
+              <w:rPr>
+                <w:rFonts w:ascii="Times New Roman" w:hAnsi="Times New Roman" w:cs="Times New Roman"/>
+                <w:color w:val="000000" w:themeColor="text1"/>
+                <w:sz w:val="20"/>
+                <w:szCs w:val="20"/>
+              </w:rPr>
+            </w:pPr>
+            <w:r>
+              <w:rPr>
+                <w:rFonts w:ascii="Times New Roman" w:hAnsi="Times New Roman" w:cs="Times New Roman"/>
+                <w:color w:val="000000" w:themeColor="text1"/>
+                <w:sz w:val="20"/>
+                <w:szCs w:val="20"/>
+              </w:rPr>
+              <w:t>BODY</w:t>
+            </w:r>
+          </w:p>
+        </w:tc>
+        <w:tc>
+          <w:tcPr>
+            <w:tcW w:w="1256" w:type="dxa"/>
+            <w:shd w:val="clear" w:color="auto" w:fill="auto"/>
+            <w:vAlign w:val="center"/>
+          </w:tcPr>
+          <w:p>
+            <w:pPr>
+              <w:pStyle w:val="ListParagraph"/>
+              <w:ind w:left="0"/>
+              <w:rPr>
+                <w:rFonts w:ascii="Times New Roman" w:hAnsi="Times New Roman" w:cs="Times New Roman"/>
+                <w:b/>
+                <w:color w:val="000000" w:themeColor="text1"/>
+                <w:sz w:val="20"/>
+                <w:szCs w:val="20"/>
+              </w:rPr>
+            </w:pPr>
+            <w:r>
+              <w:rPr>
+                <w:rFonts w:ascii="Times New Roman" w:hAnsi="Times New Roman" w:cs="Times New Roman"/>
+                <w:b/>
+                <w:color w:val="000000" w:themeColor="text1"/>
+                <w:sz w:val="20"/>
+                <w:szCs w:val="20"/>
+              </w:rPr>
+              <w:t>Birthday</w:t>
+            </w:r>
+          </w:p>
+        </w:tc>
+        <w:tc>
+          <w:tcPr>
+            <w:tcW w:w="1116" w:type="dxa"/>
+            <w:shd w:val="clear" w:color="auto" w:fill="auto"/>
+            <w:vAlign w:val="center"/>
+          </w:tcPr>
+          <w:p>
+            <w:pPr>
+              <w:pStyle w:val="ListParagraph"/>
+              <w:ind w:left="0"/>
+              <w:jc w:val="center"/>
+              <w:rPr>
+                <w:rFonts w:ascii="Times New Roman" w:hAnsi="Times New Roman" w:cs="Times New Roman"/>
+                <w:color w:val="000000" w:themeColor="text1"/>
+                <w:sz w:val="20"/>
+                <w:szCs w:val="20"/>
+              </w:rPr>
+            </w:pPr>
+            <w:r>
+              <w:rPr>
+                <w:rFonts w:ascii="Times New Roman" w:hAnsi="Times New Roman" w:cs="Times New Roman"/>
+                <w:color w:val="000000" w:themeColor="text1"/>
+                <w:sz w:val="20"/>
+                <w:szCs w:val="20"/>
+              </w:rPr>
+              <w:t>double</w:t>
+            </w:r>
+          </w:p>
+        </w:tc>
+        <w:tc>
+          <w:tcPr>
+            <w:tcW w:w="6842" w:type="dxa"/>
+            <w:shd w:val="clear" w:color="auto" w:fill="auto"/>
+          </w:tcPr>
+          <w:p>
+            <w:pPr>
+              <w:rPr>
+                <w:rFonts w:ascii="Times New Roman" w:hAnsi="Times New Roman" w:cs="Times New Roman"/>
+                <w:color w:val="000000" w:themeColor="text1"/>
+                <w:sz w:val="20"/>
+                <w:szCs w:val="20"/>
+              </w:rPr>
+            </w:pPr>
+            <w:r>
+              <w:rPr>
+                <w:rFonts w:ascii="Times New Roman" w:hAnsi="Times New Roman" w:cs="Times New Roman"/>
+                <w:color w:val="000000" w:themeColor="text1"/>
+                <w:sz w:val="20"/>
+                <w:szCs w:val="20"/>
+              </w:rPr>
+              <w:t>Birthday of patient</w:t>
+            </w:r>
+          </w:p>
+          <w:p>
+            <w:pPr>
+              <w:pStyle w:val="ListParagraph"/>
+              <w:numPr>
+                <w:ilvl w:val="0"/>
+                <w:numId w:val="45"/>
+              </w:numPr>
+              <w:rPr>
+                <w:rFonts w:ascii="Times New Roman" w:hAnsi="Times New Roman" w:cs="Times New Roman"/>
+                <w:b/>
+                <w:color w:val="000000" w:themeColor="text1"/>
+                <w:sz w:val="20"/>
+                <w:szCs w:val="20"/>
+              </w:rPr>
+            </w:pPr>
+            <w:r>
+              <w:rPr>
+                <w:rFonts w:ascii="Times New Roman" w:hAnsi="Times New Roman" w:cs="Times New Roman"/>
+                <w:b/>
+                <w:color w:val="000000" w:themeColor="text1"/>
+                <w:sz w:val="20"/>
+                <w:szCs w:val="20"/>
+              </w:rPr>
+              <w:t>Optional</w:t>
+            </w:r>
+          </w:p>
+          <w:p>
+            <w:pPr>
+              <w:pStyle w:val="ListParagraph"/>
+              <w:numPr>
+                <w:ilvl w:val="0"/>
+                <w:numId w:val="45"/>
+              </w:numPr>
+              <w:rPr>
+                <w:rFonts w:ascii="Times New Roman" w:hAnsi="Times New Roman" w:cs="Times New Roman"/>
+                <w:b/>
+                <w:color w:val="000000" w:themeColor="text1"/>
+                <w:sz w:val="20"/>
+                <w:szCs w:val="20"/>
+              </w:rPr>
+            </w:pPr>
+            <w:r>
+              <w:rPr>
+                <w:rFonts w:ascii="Times New Roman" w:hAnsi="Times New Roman" w:cs="Times New Roman"/>
+                <w:b/>
+                <w:color w:val="000000" w:themeColor="text1"/>
+                <w:sz w:val="20"/>
+                <w:szCs w:val="20"/>
+              </w:rPr>
+              <w:t>Year &gt; 1916</w:t>
+            </w:r>
+          </w:p>
+        </w:tc>
+      </w:tr>
+      <w:tr>
+        <w:tc>
+          <w:tcPr>
+            <w:tcW w:w="1701" w:type="dxa"/>
+            <w:shd w:val="clear" w:color="auto" w:fill="auto"/>
+            <w:vAlign w:val="center"/>
+          </w:tcPr>
+          <w:p>
+            <w:pPr>
+              <w:pStyle w:val="ListParagraph"/>
+              <w:ind w:left="0"/>
+              <w:jc w:val="center"/>
+              <w:rPr>
+                <w:rFonts w:ascii="Times New Roman" w:hAnsi="Times New Roman" w:cs="Times New Roman"/>
+                <w:color w:val="000000" w:themeColor="text1"/>
+                <w:sz w:val="20"/>
+                <w:szCs w:val="20"/>
+              </w:rPr>
+            </w:pPr>
+            <w:r>
+              <w:rPr>
+                <w:rFonts w:ascii="Times New Roman" w:hAnsi="Times New Roman" w:cs="Times New Roman"/>
+                <w:color w:val="000000" w:themeColor="text1"/>
+                <w:sz w:val="20"/>
+                <w:szCs w:val="20"/>
+              </w:rPr>
+              <w:t>BODY</w:t>
+            </w:r>
+          </w:p>
+        </w:tc>
+        <w:tc>
+          <w:tcPr>
+            <w:tcW w:w="1256" w:type="dxa"/>
+            <w:shd w:val="clear" w:color="auto" w:fill="auto"/>
+            <w:vAlign w:val="center"/>
+          </w:tcPr>
+          <w:p>
+            <w:pPr>
+              <w:pStyle w:val="ListParagraph"/>
+              <w:ind w:left="0"/>
+              <w:rPr>
+                <w:rFonts w:ascii="Times New Roman" w:hAnsi="Times New Roman" w:cs="Times New Roman"/>
+                <w:b/>
+                <w:color w:val="000000" w:themeColor="text1"/>
+                <w:sz w:val="20"/>
+                <w:szCs w:val="20"/>
+              </w:rPr>
+            </w:pPr>
+            <w:r>
+              <w:rPr>
+                <w:rFonts w:ascii="Times New Roman" w:hAnsi="Times New Roman" w:cs="Times New Roman"/>
+                <w:b/>
+                <w:color w:val="000000" w:themeColor="text1"/>
+                <w:sz w:val="20"/>
+                <w:szCs w:val="20"/>
+              </w:rPr>
+              <w:t>Gender</w:t>
+            </w:r>
+          </w:p>
+        </w:tc>
+        <w:tc>
+          <w:tcPr>
+            <w:tcW w:w="1116" w:type="dxa"/>
+            <w:shd w:val="clear" w:color="auto" w:fill="auto"/>
+            <w:vAlign w:val="center"/>
+          </w:tcPr>
+          <w:p>
+            <w:pPr>
+              <w:pStyle w:val="ListParagraph"/>
+              <w:ind w:left="0"/>
+              <w:jc w:val="center"/>
+              <w:rPr>
+                <w:rFonts w:ascii="Times New Roman" w:hAnsi="Times New Roman" w:cs="Times New Roman"/>
+                <w:color w:val="000000" w:themeColor="text1"/>
+                <w:sz w:val="20"/>
+                <w:szCs w:val="20"/>
+              </w:rPr>
+            </w:pPr>
+            <w:r>
+              <w:rPr>
+                <w:rFonts w:ascii="Times New Roman" w:hAnsi="Times New Roman" w:cs="Times New Roman"/>
+                <w:color w:val="000000" w:themeColor="text1"/>
+                <w:sz w:val="20"/>
+                <w:szCs w:val="20"/>
+              </w:rPr>
+              <w:t>int</w:t>
+            </w:r>
+          </w:p>
+        </w:tc>
+        <w:tc>
+          <w:tcPr>
+            <w:tcW w:w="6842" w:type="dxa"/>
+            <w:shd w:val="clear" w:color="auto" w:fill="auto"/>
+          </w:tcPr>
+          <w:p>
+            <w:pPr>
+              <w:rPr>
+                <w:rFonts w:ascii="Times New Roman" w:hAnsi="Times New Roman" w:cs="Times New Roman"/>
+                <w:color w:val="000000" w:themeColor="text1"/>
+                <w:sz w:val="20"/>
+                <w:szCs w:val="20"/>
+              </w:rPr>
+            </w:pPr>
+            <w:r>
+              <w:rPr>
+                <w:rFonts w:ascii="Times New Roman" w:hAnsi="Times New Roman" w:cs="Times New Roman"/>
+                <w:color w:val="000000" w:themeColor="text1"/>
+                <w:sz w:val="20"/>
+                <w:szCs w:val="20"/>
+              </w:rPr>
+              <w:t>Gender of patient</w:t>
+            </w:r>
+          </w:p>
+          <w:p>
+            <w:pPr>
+              <w:pStyle w:val="ListParagraph"/>
+              <w:numPr>
+                <w:ilvl w:val="0"/>
+                <w:numId w:val="45"/>
+              </w:numPr>
+              <w:rPr>
+                <w:rFonts w:ascii="Times New Roman" w:hAnsi="Times New Roman" w:cs="Times New Roman"/>
+                <w:color w:val="000000" w:themeColor="text1"/>
+                <w:sz w:val="20"/>
+                <w:szCs w:val="20"/>
+              </w:rPr>
+            </w:pPr>
+            <w:r>
+              <w:rPr>
+                <w:rFonts w:ascii="Times New Roman" w:hAnsi="Times New Roman" w:cs="Times New Roman"/>
+                <w:b/>
+                <w:color w:val="000000" w:themeColor="text1"/>
+                <w:sz w:val="20"/>
+                <w:szCs w:val="20"/>
+              </w:rPr>
+              <w:t>Optional</w:t>
+            </w:r>
+          </w:p>
+          <w:p>
+            <w:pPr>
+              <w:pStyle w:val="ListParagraph"/>
+              <w:numPr>
+                <w:ilvl w:val="0"/>
+                <w:numId w:val="45"/>
+              </w:numPr>
+              <w:rPr>
+                <w:rFonts w:ascii="Times New Roman" w:hAnsi="Times New Roman" w:cs="Times New Roman"/>
+                <w:color w:val="000000" w:themeColor="text1"/>
+                <w:sz w:val="20"/>
+                <w:szCs w:val="20"/>
+              </w:rPr>
+            </w:pPr>
+            <w:r>
+              <w:rPr>
+                <w:rFonts w:ascii="Times New Roman" w:hAnsi="Times New Roman" w:cs="Times New Roman"/>
+                <w:b/>
+                <w:color w:val="000000" w:themeColor="text1"/>
+                <w:sz w:val="20"/>
+                <w:szCs w:val="20"/>
+              </w:rPr>
+              <w:t>0: Male</w:t>
+            </w:r>
+          </w:p>
+          <w:p>
+            <w:pPr>
+              <w:pStyle w:val="ListParagraph"/>
+              <w:numPr>
+                <w:ilvl w:val="0"/>
+                <w:numId w:val="45"/>
+              </w:numPr>
+              <w:rPr>
+                <w:rFonts w:ascii="Times New Roman" w:hAnsi="Times New Roman" w:cs="Times New Roman"/>
+                <w:color w:val="000000" w:themeColor="text1"/>
+                <w:sz w:val="20"/>
+                <w:szCs w:val="20"/>
+              </w:rPr>
+            </w:pPr>
+            <w:r>
+              <w:rPr>
+                <w:rFonts w:ascii="Times New Roman" w:hAnsi="Times New Roman" w:cs="Times New Roman"/>
+                <w:b/>
+                <w:color w:val="000000" w:themeColor="text1"/>
+                <w:sz w:val="20"/>
+                <w:szCs w:val="20"/>
+              </w:rPr>
+              <w:t>1: Female</w:t>
+            </w:r>
+          </w:p>
+        </w:tc>
+      </w:tr>
+      <w:tr>
+        <w:tc>
+          <w:tcPr>
+            <w:tcW w:w="1701" w:type="dxa"/>
+            <w:shd w:val="clear" w:color="auto" w:fill="auto"/>
+            <w:vAlign w:val="center"/>
+          </w:tcPr>
+          <w:p>
+            <w:pPr>
+              <w:pStyle w:val="ListParagraph"/>
+              <w:ind w:left="0"/>
+              <w:jc w:val="center"/>
+              <w:rPr>
+                <w:rFonts w:ascii="Times New Roman" w:hAnsi="Times New Roman" w:cs="Times New Roman"/>
+                <w:color w:val="000000" w:themeColor="text1"/>
+                <w:sz w:val="20"/>
+                <w:szCs w:val="20"/>
+              </w:rPr>
+            </w:pPr>
+            <w:r>
+              <w:rPr>
+                <w:rFonts w:ascii="Times New Roman" w:hAnsi="Times New Roman" w:cs="Times New Roman"/>
+                <w:color w:val="000000" w:themeColor="text1"/>
+                <w:sz w:val="20"/>
+                <w:szCs w:val="20"/>
+              </w:rPr>
+              <w:t>BODY</w:t>
+            </w:r>
+          </w:p>
+        </w:tc>
+        <w:tc>
+          <w:tcPr>
+            <w:tcW w:w="1256" w:type="dxa"/>
+            <w:shd w:val="clear" w:color="auto" w:fill="auto"/>
+            <w:vAlign w:val="center"/>
+          </w:tcPr>
+          <w:p>
+            <w:pPr>
+              <w:pStyle w:val="ListParagraph"/>
+              <w:ind w:left="0"/>
+              <w:rPr>
+                <w:rFonts w:ascii="Times New Roman" w:hAnsi="Times New Roman" w:cs="Times New Roman"/>
+                <w:b/>
+                <w:color w:val="000000" w:themeColor="text1"/>
+                <w:sz w:val="20"/>
+                <w:szCs w:val="20"/>
+              </w:rPr>
+            </w:pPr>
+            <w:r>
+              <w:rPr>
+                <w:rFonts w:ascii="Times New Roman" w:hAnsi="Times New Roman" w:cs="Times New Roman"/>
+                <w:b/>
+                <w:color w:val="000000" w:themeColor="text1"/>
+                <w:sz w:val="20"/>
+                <w:szCs w:val="20"/>
+              </w:rPr>
+              <w:t>Password</w:t>
+            </w:r>
+          </w:p>
+        </w:tc>
+        <w:tc>
+          <w:tcPr>
+            <w:tcW w:w="1116" w:type="dxa"/>
+            <w:shd w:val="clear" w:color="auto" w:fill="auto"/>
+            <w:vAlign w:val="center"/>
+          </w:tcPr>
+          <w:p>
+            <w:pPr>
+              <w:pStyle w:val="ListParagraph"/>
+              <w:ind w:left="0"/>
+              <w:jc w:val="center"/>
+              <w:rPr>
+                <w:rFonts w:ascii="Times New Roman" w:hAnsi="Times New Roman" w:cs="Times New Roman"/>
+                <w:color w:val="000000" w:themeColor="text1"/>
+                <w:sz w:val="20"/>
+                <w:szCs w:val="20"/>
+              </w:rPr>
+            </w:pPr>
+            <w:r>
+              <w:rPr>
+                <w:rFonts w:ascii="Times New Roman" w:hAnsi="Times New Roman" w:cs="Times New Roman"/>
+                <w:color w:val="000000" w:themeColor="text1"/>
+                <w:sz w:val="20"/>
+                <w:szCs w:val="20"/>
+              </w:rPr>
+              <w:t>string</w:t>
+            </w:r>
+          </w:p>
+        </w:tc>
+        <w:tc>
+          <w:tcPr>
+            <w:tcW w:w="6842" w:type="dxa"/>
+            <w:shd w:val="clear" w:color="auto" w:fill="auto"/>
+          </w:tcPr>
+          <w:p>
+            <w:pPr>
+              <w:rPr>
+                <w:rFonts w:ascii="Times New Roman" w:hAnsi="Times New Roman" w:cs="Times New Roman"/>
+                <w:color w:val="000000" w:themeColor="text1"/>
+                <w:sz w:val="20"/>
+                <w:szCs w:val="20"/>
+              </w:rPr>
+            </w:pPr>
+            <w:r>
+              <w:rPr>
+                <w:rFonts w:ascii="Times New Roman" w:hAnsi="Times New Roman" w:cs="Times New Roman"/>
+                <w:color w:val="000000" w:themeColor="text1"/>
+                <w:sz w:val="20"/>
+                <w:szCs w:val="20"/>
+              </w:rPr>
+              <w:t>Password of account</w:t>
+            </w:r>
+          </w:p>
+          <w:p>
+            <w:pPr>
+              <w:pStyle w:val="ListParagraph"/>
+              <w:numPr>
+                <w:ilvl w:val="0"/>
+                <w:numId w:val="45"/>
+              </w:numPr>
+              <w:rPr>
+                <w:rFonts w:ascii="Times New Roman" w:hAnsi="Times New Roman" w:cs="Times New Roman"/>
+                <w:color w:val="000000" w:themeColor="text1"/>
+                <w:sz w:val="20"/>
+                <w:szCs w:val="20"/>
+              </w:rPr>
+            </w:pPr>
+            <w:r>
+              <w:rPr>
+                <w:rFonts w:ascii="Times New Roman" w:hAnsi="Times New Roman" w:cs="Times New Roman"/>
+                <w:b/>
+                <w:color w:val="000000" w:themeColor="text1"/>
+                <w:sz w:val="20"/>
+                <w:szCs w:val="20"/>
+              </w:rPr>
+              <w:t>Required</w:t>
+            </w:r>
+          </w:p>
+          <w:p>
+            <w:pPr>
+              <w:pStyle w:val="ListParagraph"/>
+              <w:numPr>
+                <w:ilvl w:val="0"/>
+                <w:numId w:val="45"/>
+              </w:numPr>
+              <w:rPr>
+                <w:rFonts w:ascii="Times New Roman" w:hAnsi="Times New Roman" w:cs="Times New Roman"/>
+                <w:color w:val="000000" w:themeColor="text1"/>
+                <w:sz w:val="20"/>
+                <w:szCs w:val="20"/>
+              </w:rPr>
+            </w:pPr>
+            <w:r>
+              <w:rPr>
+                <w:rFonts w:ascii="Times New Roman" w:hAnsi="Times New Roman" w:cs="Times New Roman"/>
+                <w:b/>
+                <w:color w:val="000000" w:themeColor="text1"/>
+                <w:sz w:val="20"/>
+                <w:szCs w:val="20"/>
+              </w:rPr>
+              <w:t>Min length: 8</w:t>
+            </w:r>
+          </w:p>
+          <w:p>
+            <w:pPr>
+              <w:pStyle w:val="ListParagraph"/>
+              <w:numPr>
+                <w:ilvl w:val="0"/>
+                <w:numId w:val="45"/>
+              </w:numPr>
+              <w:rPr>
+                <w:rFonts w:ascii="Times New Roman" w:hAnsi="Times New Roman" w:cs="Times New Roman"/>
+                <w:color w:val="000000" w:themeColor="text1"/>
+                <w:sz w:val="20"/>
+                <w:szCs w:val="20"/>
+              </w:rPr>
+            </w:pPr>
+            <w:r>
+              <w:rPr>
+                <w:rFonts w:ascii="Times New Roman" w:hAnsi="Times New Roman" w:cs="Times New Roman"/>
+                <w:b/>
+                <w:color w:val="000000" w:themeColor="text1"/>
+                <w:sz w:val="20"/>
+                <w:szCs w:val="20"/>
+              </w:rPr>
+              <w:t>Max length: 16</w:t>
+            </w:r>
+          </w:p>
+          <w:p>
+            <w:pPr>
+              <w:pStyle w:val="ListParagraph"/>
+              <w:numPr>
+                <w:ilvl w:val="0"/>
+                <w:numId w:val="45"/>
+              </w:numPr>
+              <w:rPr>
+                <w:rFonts w:ascii="Times New Roman" w:hAnsi="Times New Roman" w:cs="Times New Roman"/>
+                <w:color w:val="000000" w:themeColor="text1"/>
+                <w:sz w:val="20"/>
+                <w:szCs w:val="20"/>
+              </w:rPr>
+            </w:pPr>
+            <w:r>
+              <w:rPr>
+                <w:rFonts w:ascii="Times New Roman" w:hAnsi="Times New Roman" w:cs="Times New Roman"/>
+                <w:b/>
+                <w:color w:val="000000" w:themeColor="text1"/>
+                <w:sz w:val="20"/>
+                <w:szCs w:val="20"/>
+              </w:rPr>
+              <w:t xml:space="preserve">Regex : </w:t>
+            </w:r>
+            <w:r>
+              <w:rPr>
+                <w:rFonts w:ascii="Consolas" w:hAnsi="Consolas" w:cs="Consolas"/>
+                <w:color w:val="800000"/>
+                <w:sz w:val="19"/>
+                <w:szCs w:val="19"/>
+                <w:highlight w:val="white"/>
+              </w:rPr>
+              <w:t>^[a-zA-Z0-9_!@#$%^&amp;*()]*$</w:t>
+            </w:r>
+          </w:p>
+        </w:tc>
+      </w:tr>
+      <w:tr>
+        <w:tc>
+          <w:tcPr>
+            <w:tcW w:w="1701" w:type="dxa"/>
+            <w:shd w:val="clear" w:color="auto" w:fill="auto"/>
+            <w:vAlign w:val="center"/>
+          </w:tcPr>
+          <w:p>
+            <w:pPr>
+              <w:pStyle w:val="ListParagraph"/>
+              <w:ind w:left="0"/>
+              <w:jc w:val="center"/>
+              <w:rPr>
+                <w:rFonts w:ascii="Times New Roman" w:hAnsi="Times New Roman" w:cs="Times New Roman"/>
+                <w:color w:val="000000" w:themeColor="text1"/>
+                <w:sz w:val="20"/>
+                <w:szCs w:val="20"/>
+              </w:rPr>
+            </w:pPr>
+            <w:r>
+              <w:rPr>
+                <w:rFonts w:ascii="Times New Roman" w:hAnsi="Times New Roman" w:cs="Times New Roman"/>
+                <w:color w:val="000000" w:themeColor="text1"/>
+                <w:sz w:val="20"/>
+                <w:szCs w:val="20"/>
+              </w:rPr>
+              <w:t>BODY</w:t>
+            </w:r>
+          </w:p>
+        </w:tc>
+        <w:tc>
+          <w:tcPr>
+            <w:tcW w:w="1256" w:type="dxa"/>
+            <w:shd w:val="clear" w:color="auto" w:fill="auto"/>
+            <w:vAlign w:val="center"/>
+          </w:tcPr>
+          <w:p>
+            <w:pPr>
+              <w:pStyle w:val="ListParagraph"/>
+              <w:ind w:left="0"/>
+              <w:rPr>
+                <w:rFonts w:ascii="Times New Roman" w:hAnsi="Times New Roman" w:cs="Times New Roman"/>
+                <w:b/>
+                <w:color w:val="000000" w:themeColor="text1"/>
+                <w:sz w:val="20"/>
+                <w:szCs w:val="20"/>
+              </w:rPr>
+            </w:pPr>
+            <w:r>
+              <w:rPr>
+                <w:rFonts w:ascii="Times New Roman" w:hAnsi="Times New Roman" w:cs="Times New Roman"/>
+                <w:b/>
+                <w:color w:val="000000" w:themeColor="text1"/>
+                <w:sz w:val="20"/>
+                <w:szCs w:val="20"/>
+              </w:rPr>
+              <w:t>Phone</w:t>
+            </w:r>
+          </w:p>
+        </w:tc>
+        <w:tc>
+          <w:tcPr>
+            <w:tcW w:w="1116" w:type="dxa"/>
+            <w:shd w:val="clear" w:color="auto" w:fill="auto"/>
+            <w:vAlign w:val="center"/>
+          </w:tcPr>
+          <w:p>
+            <w:pPr>
+              <w:pStyle w:val="ListParagraph"/>
+              <w:ind w:left="0"/>
+              <w:jc w:val="center"/>
+              <w:rPr>
+                <w:rFonts w:ascii="Times New Roman" w:hAnsi="Times New Roman" w:cs="Times New Roman"/>
+                <w:color w:val="000000" w:themeColor="text1"/>
+                <w:sz w:val="20"/>
+                <w:szCs w:val="20"/>
+              </w:rPr>
+            </w:pPr>
+            <w:r>
+              <w:rPr>
+                <w:rFonts w:ascii="Times New Roman" w:hAnsi="Times New Roman" w:cs="Times New Roman"/>
+                <w:color w:val="000000" w:themeColor="text1"/>
+                <w:sz w:val="20"/>
+                <w:szCs w:val="20"/>
+              </w:rPr>
+              <w:t>string</w:t>
+            </w:r>
+          </w:p>
+        </w:tc>
+        <w:tc>
+          <w:tcPr>
+            <w:tcW w:w="6842" w:type="dxa"/>
+            <w:shd w:val="clear" w:color="auto" w:fill="auto"/>
+          </w:tcPr>
+          <w:p>
+            <w:pPr>
+              <w:rPr>
+                <w:rFonts w:ascii="Times New Roman" w:hAnsi="Times New Roman" w:cs="Times New Roman"/>
+                <w:color w:val="000000" w:themeColor="text1"/>
+                <w:sz w:val="20"/>
+                <w:szCs w:val="20"/>
+              </w:rPr>
+            </w:pPr>
+            <w:r>
+              <w:rPr>
+                <w:rFonts w:ascii="Times New Roman" w:hAnsi="Times New Roman" w:cs="Times New Roman"/>
+                <w:color w:val="000000" w:themeColor="text1"/>
+                <w:sz w:val="20"/>
+                <w:szCs w:val="20"/>
+              </w:rPr>
+              <w:t>Phone number patient uses</w:t>
+            </w:r>
+          </w:p>
+          <w:p>
+            <w:pPr>
+              <w:pStyle w:val="ListParagraph"/>
+              <w:numPr>
+                <w:ilvl w:val="0"/>
+                <w:numId w:val="45"/>
+              </w:numPr>
+              <w:rPr>
+                <w:rFonts w:ascii="Times New Roman" w:hAnsi="Times New Roman" w:cs="Times New Roman"/>
+                <w:color w:val="000000" w:themeColor="text1"/>
+                <w:sz w:val="20"/>
+                <w:szCs w:val="20"/>
+              </w:rPr>
+            </w:pPr>
+            <w:r>
+              <w:rPr>
+                <w:rFonts w:ascii="Times New Roman" w:hAnsi="Times New Roman" w:cs="Times New Roman"/>
+                <w:b/>
+                <w:color w:val="000000" w:themeColor="text1"/>
+                <w:sz w:val="20"/>
+                <w:szCs w:val="20"/>
+              </w:rPr>
+              <w:t>Max length: 15</w:t>
+            </w:r>
+          </w:p>
+          <w:p>
+            <w:pPr>
+              <w:pStyle w:val="ListParagraph"/>
+              <w:numPr>
+                <w:ilvl w:val="0"/>
+                <w:numId w:val="45"/>
+              </w:numPr>
+              <w:rPr>
+                <w:rFonts w:ascii="Times New Roman" w:hAnsi="Times New Roman" w:cs="Times New Roman"/>
+                <w:color w:val="000000" w:themeColor="text1"/>
+                <w:sz w:val="20"/>
+                <w:szCs w:val="20"/>
+              </w:rPr>
+            </w:pPr>
+            <w:r>
+              <w:rPr>
+                <w:rFonts w:ascii="Times New Roman" w:hAnsi="Times New Roman" w:cs="Times New Roman"/>
+                <w:b/>
+                <w:color w:val="000000" w:themeColor="text1"/>
+                <w:sz w:val="20"/>
+                <w:szCs w:val="20"/>
+              </w:rPr>
+              <w:t>Only number without space</w:t>
+            </w:r>
+          </w:p>
+          <w:p>
+            <w:pPr>
+              <w:pStyle w:val="ListParagraph"/>
+              <w:numPr>
+                <w:ilvl w:val="0"/>
+                <w:numId w:val="45"/>
+              </w:numPr>
+              <w:rPr>
+                <w:rFonts w:ascii="Times New Roman" w:hAnsi="Times New Roman" w:cs="Times New Roman"/>
+                <w:color w:val="000000" w:themeColor="text1"/>
+                <w:sz w:val="20"/>
+                <w:szCs w:val="20"/>
+              </w:rPr>
+            </w:pPr>
+            <w:r>
+              <w:rPr>
+                <w:rFonts w:ascii="Times New Roman" w:hAnsi="Times New Roman" w:cs="Times New Roman"/>
+                <w:b/>
+                <w:color w:val="000000" w:themeColor="text1"/>
+                <w:sz w:val="20"/>
+                <w:szCs w:val="20"/>
+              </w:rPr>
+              <w:t>Optional</w:t>
+            </w:r>
+          </w:p>
+        </w:tc>
+      </w:tr>
+      <w:tr>
+        <w:tc>
+          <w:tcPr>
+            <w:tcW w:w="1701" w:type="dxa"/>
+            <w:shd w:val="clear" w:color="auto" w:fill="auto"/>
+            <w:vAlign w:val="center"/>
+          </w:tcPr>
+          <w:p>
+            <w:pPr>
+              <w:pStyle w:val="ListParagraph"/>
+              <w:ind w:left="0"/>
+              <w:jc w:val="center"/>
+              <w:rPr>
+                <w:rFonts w:ascii="Times New Roman" w:hAnsi="Times New Roman" w:cs="Times New Roman"/>
+                <w:color w:val="000000" w:themeColor="text1"/>
+                <w:sz w:val="20"/>
+                <w:szCs w:val="20"/>
+              </w:rPr>
+            </w:pPr>
+            <w:r>
+              <w:rPr>
+                <w:rFonts w:ascii="Times New Roman" w:hAnsi="Times New Roman" w:cs="Times New Roman"/>
+                <w:color w:val="000000" w:themeColor="text1"/>
+                <w:sz w:val="20"/>
+                <w:szCs w:val="20"/>
+              </w:rPr>
+              <w:t>BODY</w:t>
+            </w:r>
+          </w:p>
+        </w:tc>
+        <w:tc>
+          <w:tcPr>
+            <w:tcW w:w="1256" w:type="dxa"/>
+            <w:shd w:val="clear" w:color="auto" w:fill="auto"/>
+            <w:vAlign w:val="center"/>
+          </w:tcPr>
+          <w:p>
+            <w:pPr>
+              <w:pStyle w:val="ListParagraph"/>
+              <w:ind w:left="0"/>
+              <w:rPr>
+                <w:rFonts w:ascii="Times New Roman" w:hAnsi="Times New Roman" w:cs="Times New Roman"/>
+                <w:b/>
+                <w:color w:val="000000" w:themeColor="text1"/>
+                <w:sz w:val="20"/>
+                <w:szCs w:val="20"/>
+              </w:rPr>
+            </w:pPr>
+            <w:r>
+              <w:rPr>
+                <w:rFonts w:ascii="Times New Roman" w:hAnsi="Times New Roman" w:cs="Times New Roman"/>
+                <w:b/>
+                <w:color w:val="000000" w:themeColor="text1"/>
+                <w:sz w:val="20"/>
+                <w:szCs w:val="20"/>
+              </w:rPr>
+              <w:t>Address</w:t>
+            </w:r>
+          </w:p>
+        </w:tc>
+        <w:tc>
+          <w:tcPr>
+            <w:tcW w:w="1116" w:type="dxa"/>
+            <w:shd w:val="clear" w:color="auto" w:fill="auto"/>
+            <w:vAlign w:val="center"/>
+          </w:tcPr>
+          <w:p>
+            <w:pPr>
+              <w:pStyle w:val="ListParagraph"/>
+              <w:ind w:left="0"/>
+              <w:jc w:val="center"/>
+              <w:rPr>
+                <w:rFonts w:ascii="Times New Roman" w:hAnsi="Times New Roman" w:cs="Times New Roman"/>
+                <w:color w:val="000000" w:themeColor="text1"/>
+                <w:sz w:val="20"/>
+                <w:szCs w:val="20"/>
+              </w:rPr>
+            </w:pPr>
+            <w:r>
+              <w:rPr>
+                <w:rFonts w:ascii="Times New Roman" w:hAnsi="Times New Roman" w:cs="Times New Roman"/>
+                <w:color w:val="000000" w:themeColor="text1"/>
+                <w:sz w:val="20"/>
+                <w:szCs w:val="20"/>
+              </w:rPr>
+              <w:t>string</w:t>
+            </w:r>
+          </w:p>
+        </w:tc>
+        <w:tc>
+          <w:tcPr>
+            <w:tcW w:w="6842" w:type="dxa"/>
+            <w:shd w:val="clear" w:color="auto" w:fill="auto"/>
+          </w:tcPr>
+          <w:p>
+            <w:pPr>
+              <w:rPr>
+                <w:rFonts w:ascii="Times New Roman" w:hAnsi="Times New Roman" w:cs="Times New Roman"/>
+                <w:color w:val="000000" w:themeColor="text1"/>
+                <w:sz w:val="20"/>
+                <w:szCs w:val="20"/>
+              </w:rPr>
+            </w:pPr>
+            <w:r>
+              <w:rPr>
+                <w:rFonts w:ascii="Times New Roman" w:hAnsi="Times New Roman" w:cs="Times New Roman"/>
+                <w:color w:val="000000" w:themeColor="text1"/>
+                <w:sz w:val="20"/>
+                <w:szCs w:val="20"/>
+              </w:rPr>
+              <w:t>Address where patient lives</w:t>
+            </w:r>
+          </w:p>
+          <w:p>
+            <w:pPr>
+              <w:pStyle w:val="ListParagraph"/>
+              <w:numPr>
+                <w:ilvl w:val="0"/>
+                <w:numId w:val="45"/>
+              </w:numPr>
+              <w:rPr>
+                <w:rFonts w:ascii="Times New Roman" w:hAnsi="Times New Roman" w:cs="Times New Roman"/>
+                <w:color w:val="000000" w:themeColor="text1"/>
+                <w:sz w:val="20"/>
+                <w:szCs w:val="20"/>
+              </w:rPr>
+            </w:pPr>
+            <w:r>
+              <w:rPr>
+                <w:rFonts w:ascii="Times New Roman" w:hAnsi="Times New Roman" w:cs="Times New Roman"/>
+                <w:b/>
+                <w:color w:val="000000" w:themeColor="text1"/>
+                <w:sz w:val="20"/>
+                <w:szCs w:val="20"/>
+              </w:rPr>
+              <w:t>Optional</w:t>
+            </w:r>
+          </w:p>
+          <w:p>
+            <w:pPr>
+              <w:pStyle w:val="ListParagraph"/>
+              <w:numPr>
+                <w:ilvl w:val="0"/>
+                <w:numId w:val="45"/>
+              </w:numPr>
+              <w:rPr>
+                <w:rFonts w:ascii="Times New Roman" w:hAnsi="Times New Roman" w:cs="Times New Roman"/>
+                <w:color w:val="000000" w:themeColor="text1"/>
+                <w:sz w:val="20"/>
+                <w:szCs w:val="20"/>
+              </w:rPr>
+            </w:pPr>
+            <w:r>
+              <w:rPr>
+                <w:rFonts w:ascii="Times New Roman" w:hAnsi="Times New Roman" w:cs="Times New Roman"/>
+                <w:b/>
+                <w:color w:val="000000" w:themeColor="text1"/>
+                <w:sz w:val="20"/>
+                <w:szCs w:val="20"/>
+              </w:rPr>
+              <w:t>Max length : 128</w:t>
+            </w:r>
+          </w:p>
+        </w:tc>
+      </w:tr>
+      <w:tr>
+        <w:tc>
+          <w:tcPr>
+            <w:tcW w:w="10915" w:type="dxa"/>
+            <w:gridSpan w:val="4"/>
+            <w:shd w:val="clear" w:color="auto" w:fill="auto"/>
+            <w:vAlign w:val="center"/>
+          </w:tcPr>
+          <w:p>
+            <w:pPr>
+              <w:rPr>
+                <w:rFonts w:ascii="Times New Roman" w:hAnsi="Times New Roman" w:cs="Times New Roman"/>
+                <w:color w:val="000000" w:themeColor="text1"/>
+                <w:sz w:val="20"/>
+                <w:szCs w:val="20"/>
+              </w:rPr>
+            </w:pPr>
+          </w:p>
+        </w:tc>
+      </w:tr>
+      <w:tr>
+        <w:tc>
+          <w:tcPr>
+            <w:tcW w:w="1701" w:type="dxa"/>
+            <w:shd w:val="clear" w:color="auto" w:fill="4F81BD" w:themeFill="accent1"/>
+            <w:vAlign w:val="center"/>
+          </w:tcPr>
+          <w:p>
+            <w:pPr>
+              <w:pStyle w:val="ListParagraph"/>
+              <w:ind w:left="0"/>
+              <w:jc w:val="center"/>
+              <w:rPr>
+                <w:rFonts w:ascii="Times New Roman" w:hAnsi="Times New Roman" w:cs="Times New Roman"/>
+                <w:color w:val="000000" w:themeColor="text1"/>
+                <w:sz w:val="20"/>
+                <w:szCs w:val="20"/>
+              </w:rPr>
+            </w:pPr>
+            <w:r>
+              <w:rPr>
+                <w:rFonts w:ascii="Times New Roman" w:hAnsi="Times New Roman" w:cs="Times New Roman"/>
+                <w:color w:val="000000" w:themeColor="text1"/>
+                <w:sz w:val="20"/>
+                <w:szCs w:val="20"/>
+              </w:rPr>
+              <w:t>Access role</w:t>
+            </w:r>
+          </w:p>
+        </w:tc>
+        <w:tc>
+          <w:tcPr>
+            <w:tcW w:w="9214" w:type="dxa"/>
+            <w:gridSpan w:val="3"/>
+            <w:shd w:val="clear" w:color="auto" w:fill="auto"/>
+            <w:vAlign w:val="center"/>
+          </w:tcPr>
+          <w:p>
+            <w:pPr>
+              <w:pStyle w:val="ListParagraph"/>
+              <w:numPr>
+                <w:ilvl w:val="0"/>
+                <w:numId w:val="45"/>
+              </w:numPr>
+              <w:rPr>
+                <w:rFonts w:ascii="Times New Roman" w:hAnsi="Times New Roman" w:cs="Times New Roman"/>
+                <w:b/>
+                <w:color w:val="000000" w:themeColor="text1"/>
+                <w:sz w:val="20"/>
+                <w:szCs w:val="20"/>
+              </w:rPr>
+            </w:pPr>
+            <w:r>
+              <w:rPr>
+                <w:rFonts w:ascii="Times New Roman" w:hAnsi="Times New Roman" w:cs="Times New Roman"/>
+                <w:b/>
+                <w:color w:val="000000" w:themeColor="text1"/>
+                <w:sz w:val="20"/>
+                <w:szCs w:val="20"/>
+              </w:rPr>
+              <w:t>Patient</w:t>
+            </w:r>
+          </w:p>
+        </w:tc>
+      </w:tr>
+    </w:tbl>
+    <w:p>
+      <w:pPr>
+        <w:rPr>
+          <w:rFonts w:ascii="Times New Roman" w:hAnsi="Times New Roman" w:cs="Times New Roman"/>
+          <w:color w:val="000000" w:themeColor="text1"/>
+          <w:sz w:val="28"/>
+          <w:szCs w:val="28"/>
+        </w:rPr>
+      </w:pPr>
+    </w:p>
+    <w:p>
+      <w:pPr>
+        <w:rPr>
+          <w:rFonts w:ascii="Times New Roman" w:hAnsi="Times New Roman" w:cs="Times New Roman"/>
+          <w:color w:val="000000" w:themeColor="text1"/>
+          <w:sz w:val="28"/>
+          <w:szCs w:val="28"/>
+        </w:rPr>
+      </w:pPr>
+    </w:p>
+    <w:p>
+      <w:pPr>
+        <w:pStyle w:val="ListParagraph"/>
+        <w:numPr>
+          <w:ilvl w:val="1"/>
+          <w:numId w:val="44"/>
+        </w:numPr>
+        <w:outlineLvl w:val="1"/>
+        <w:rPr>
+          <w:rFonts w:ascii="Times New Roman" w:hAnsi="Times New Roman" w:cs="Times New Roman"/>
+          <w:color w:val="000000" w:themeColor="text1"/>
+          <w:sz w:val="28"/>
+          <w:szCs w:val="28"/>
+        </w:rPr>
+      </w:pPr>
+      <w:r>
+        <w:rPr>
+          <w:rFonts w:ascii="Times New Roman" w:hAnsi="Times New Roman" w:cs="Times New Roman"/>
+          <w:color w:val="000000" w:themeColor="text1"/>
+          <w:sz w:val="20"/>
+          <w:szCs w:val="20"/>
+        </w:rPr>
+        <w:t>Response</w:t>
+      </w:r>
+    </w:p>
+    <w:tbl>
+      <w:tblPr>
+        <w:tblW w:w="10915" w:type="dxa"/>
+        <w:tblInd w:w="-572" w:type="dxa"/>
+        <w:tblBorders>
+          <w:top w:val="single" w:sz="4" w:space="0" w:color="auto"/>
+          <w:left w:val="single" w:sz="4" w:space="0" w:color="auto"/>
+          <w:bottom w:val="single" w:sz="4" w:space="0" w:color="auto"/>
+          <w:right w:val="single" w:sz="4" w:space="0" w:color="auto"/>
+          <w:insideH w:val="single" w:sz="4" w:space="0" w:color="auto"/>
+          <w:insideV w:val="single" w:sz="4" w:space="0" w:color="auto"/>
+        </w:tblBorders>
+        <w:tblLook w:val="04A0" w:firstRow="1" w:lastRow="0" w:firstColumn="1" w:lastColumn="0" w:noHBand="0" w:noVBand="1"/>
+      </w:tblPr>
+      <w:tblGrid>
+        <w:gridCol w:w="1701"/>
+        <w:gridCol w:w="9214"/>
+      </w:tblGrid>
+      <w:tr>
+        <w:tc>
+          <w:tcPr>
+            <w:tcW w:w="1701" w:type="dxa"/>
+            <w:shd w:val="clear" w:color="auto" w:fill="9CC2E5"/>
+          </w:tcPr>
+          <w:p>
+            <w:pPr>
+              <w:pStyle w:val="ListParagraph"/>
+              <w:ind w:left="0"/>
+              <w:rPr>
+                <w:rFonts w:ascii="Times New Roman" w:hAnsi="Times New Roman" w:cs="Times New Roman"/>
+                <w:color w:val="000000" w:themeColor="text1"/>
+                <w:sz w:val="20"/>
+                <w:szCs w:val="20"/>
+              </w:rPr>
+            </w:pPr>
+            <w:r>
+              <w:rPr>
+                <w:rFonts w:ascii="Times New Roman" w:hAnsi="Times New Roman" w:cs="Times New Roman"/>
+                <w:color w:val="000000" w:themeColor="text1"/>
+                <w:sz w:val="20"/>
+                <w:szCs w:val="20"/>
+              </w:rPr>
+              <w:t>Status</w:t>
+            </w:r>
+          </w:p>
+        </w:tc>
+        <w:tc>
+          <w:tcPr>
+            <w:tcW w:w="9214" w:type="dxa"/>
+            <w:shd w:val="clear" w:color="auto" w:fill="9CC2E5"/>
+          </w:tcPr>
+          <w:p>
+            <w:pPr>
+              <w:pStyle w:val="ListParagraph"/>
+              <w:ind w:left="0"/>
+              <w:rPr>
+                <w:rFonts w:ascii="Times New Roman" w:hAnsi="Times New Roman" w:cs="Times New Roman"/>
+                <w:color w:val="000000" w:themeColor="text1"/>
+                <w:sz w:val="20"/>
+                <w:szCs w:val="20"/>
+              </w:rPr>
+            </w:pPr>
+            <w:r>
+              <w:rPr>
+                <w:rFonts w:ascii="Times New Roman" w:hAnsi="Times New Roman" w:cs="Times New Roman"/>
+                <w:color w:val="000000" w:themeColor="text1"/>
+                <w:sz w:val="20"/>
+                <w:szCs w:val="20"/>
+              </w:rPr>
+              <w:t>Content</w:t>
+            </w:r>
+          </w:p>
+        </w:tc>
+      </w:tr>
+      <w:tr>
+        <w:tc>
+          <w:tcPr>
+            <w:tcW w:w="1701" w:type="dxa"/>
+            <w:shd w:val="clear" w:color="auto" w:fill="auto"/>
+            <w:vAlign w:val="center"/>
+          </w:tcPr>
+          <w:p>
+            <w:pPr>
+              <w:pStyle w:val="ListParagraph"/>
+              <w:ind w:left="0"/>
+              <w:jc w:val="center"/>
+              <w:rPr>
+                <w:rFonts w:ascii="Times New Roman" w:hAnsi="Times New Roman" w:cs="Times New Roman"/>
+                <w:b/>
+                <w:color w:val="000000" w:themeColor="text1"/>
+                <w:sz w:val="20"/>
+                <w:szCs w:val="20"/>
+              </w:rPr>
+            </w:pPr>
+            <w:r>
+              <w:rPr>
+                <w:rFonts w:ascii="Times New Roman" w:hAnsi="Times New Roman" w:cs="Times New Roman"/>
+                <w:b/>
+                <w:color w:val="00B050"/>
+                <w:sz w:val="20"/>
+                <w:szCs w:val="20"/>
+              </w:rPr>
+              <w:t>200</w:t>
+            </w:r>
+          </w:p>
+        </w:tc>
+        <w:tc>
+          <w:tcPr>
+            <w:tcW w:w="9214" w:type="dxa"/>
+            <w:shd w:val="clear" w:color="auto" w:fill="auto"/>
+            <w:vAlign w:val="center"/>
+          </w:tcPr>
+          <w:p>
+            <w:pPr>
+              <w:autoSpaceDE w:val="0"/>
+              <w:autoSpaceDN w:val="0"/>
+              <w:adjustRightInd w:val="0"/>
+              <w:rPr>
+                <w:rFonts w:ascii="Consolas" w:hAnsi="Consolas" w:cs="Consolas"/>
+                <w:color w:val="000000"/>
+                <w:sz w:val="19"/>
+                <w:szCs w:val="19"/>
+                <w:highlight w:val="white"/>
+              </w:rPr>
+            </w:pPr>
+            <w:r>
+              <w:rPr>
+                <w:rFonts w:ascii="Consolas" w:hAnsi="Consolas" w:cs="Consolas"/>
+                <w:color w:val="000000"/>
+                <w:sz w:val="19"/>
+                <w:szCs w:val="19"/>
+                <w:highlight w:val="white"/>
+              </w:rPr>
+              <w:t>{</w:t>
+            </w:r>
+          </w:p>
+          <w:p>
+            <w:pPr>
+              <w:autoSpaceDE w:val="0"/>
+              <w:autoSpaceDN w:val="0"/>
+              <w:adjustRightInd w:val="0"/>
+              <w:rPr>
+                <w:rFonts w:ascii="Consolas" w:hAnsi="Consolas" w:cs="Consolas"/>
+                <w:color w:val="000000"/>
+                <w:sz w:val="19"/>
+                <w:szCs w:val="19"/>
+                <w:highlight w:val="white"/>
+              </w:rPr>
+            </w:pPr>
+            <w:r>
+              <w:rPr>
+                <w:rFonts w:ascii="Consolas" w:hAnsi="Consolas" w:cs="Consolas"/>
+                <w:color w:val="000000"/>
+                <w:sz w:val="19"/>
+                <w:szCs w:val="19"/>
+                <w:highlight w:val="white"/>
+              </w:rPr>
+              <w:t xml:space="preserve">  </w:t>
+            </w:r>
+            <w:r>
+              <w:rPr>
+                <w:rFonts w:ascii="Consolas" w:hAnsi="Consolas" w:cs="Consolas"/>
+                <w:color w:val="2E75B6"/>
+                <w:sz w:val="19"/>
+                <w:szCs w:val="19"/>
+                <w:highlight w:val="white"/>
+              </w:rPr>
+              <w:t>"Patient"</w:t>
+            </w:r>
+            <w:r>
+              <w:rPr>
+                <w:rFonts w:ascii="Consolas" w:hAnsi="Consolas" w:cs="Consolas"/>
+                <w:color w:val="000000"/>
+                <w:sz w:val="19"/>
+                <w:szCs w:val="19"/>
+                <w:highlight w:val="white"/>
+              </w:rPr>
+              <w:t>: {</w:t>
+            </w:r>
+          </w:p>
+          <w:p>
+            <w:pPr>
+              <w:autoSpaceDE w:val="0"/>
+              <w:autoSpaceDN w:val="0"/>
+              <w:adjustRightInd w:val="0"/>
+              <w:rPr>
+                <w:rFonts w:ascii="Consolas" w:hAnsi="Consolas" w:cs="Consolas"/>
+                <w:color w:val="000000"/>
+                <w:sz w:val="19"/>
+                <w:szCs w:val="19"/>
+                <w:highlight w:val="white"/>
+              </w:rPr>
+            </w:pPr>
+            <w:r>
+              <w:rPr>
+                <w:rFonts w:ascii="Consolas" w:hAnsi="Consolas" w:cs="Consolas"/>
+                <w:color w:val="000000"/>
+                <w:sz w:val="19"/>
+                <w:szCs w:val="19"/>
+                <w:highlight w:val="white"/>
+              </w:rPr>
+              <w:t xml:space="preserve">    </w:t>
+            </w:r>
+            <w:r>
+              <w:rPr>
+                <w:rFonts w:ascii="Consolas" w:hAnsi="Consolas" w:cs="Consolas"/>
+                <w:color w:val="2E75B6"/>
+                <w:sz w:val="19"/>
+                <w:szCs w:val="19"/>
+                <w:highlight w:val="white"/>
+              </w:rPr>
+              <w:t>"Id"</w:t>
+            </w:r>
+            <w:r>
+              <w:rPr>
+                <w:rFonts w:ascii="Consolas" w:hAnsi="Consolas" w:cs="Consolas"/>
+                <w:color w:val="000000"/>
+                <w:sz w:val="19"/>
+                <w:szCs w:val="19"/>
+                <w:highlight w:val="white"/>
+              </w:rPr>
+              <w:t>: 0,</w:t>
+            </w:r>
+          </w:p>
+          <w:p>
+            <w:pPr>
+              <w:autoSpaceDE w:val="0"/>
+              <w:autoSpaceDN w:val="0"/>
+              <w:adjustRightInd w:val="0"/>
+              <w:rPr>
+                <w:rFonts w:ascii="Consolas" w:hAnsi="Consolas" w:cs="Consolas"/>
+                <w:color w:val="000000"/>
+                <w:sz w:val="19"/>
+                <w:szCs w:val="19"/>
+                <w:highlight w:val="white"/>
+              </w:rPr>
+            </w:pPr>
+            <w:r>
+              <w:rPr>
+                <w:rFonts w:ascii="Consolas" w:hAnsi="Consolas" w:cs="Consolas"/>
+                <w:color w:val="000000"/>
+                <w:sz w:val="19"/>
+                <w:szCs w:val="19"/>
+                <w:highlight w:val="white"/>
+              </w:rPr>
+              <w:t xml:space="preserve">    </w:t>
+            </w:r>
+            <w:r>
+              <w:rPr>
+                <w:rFonts w:ascii="Consolas" w:hAnsi="Consolas" w:cs="Consolas"/>
+                <w:color w:val="2E75B6"/>
+                <w:sz w:val="19"/>
+                <w:szCs w:val="19"/>
+                <w:highlight w:val="white"/>
+              </w:rPr>
+              <w:t>"Email"</w:t>
+            </w:r>
+            <w:r>
+              <w:rPr>
+                <w:rFonts w:ascii="Consolas" w:hAnsi="Consolas" w:cs="Consolas"/>
+                <w:color w:val="000000"/>
+                <w:sz w:val="19"/>
+                <w:szCs w:val="19"/>
+                <w:highlight w:val="white"/>
+              </w:rPr>
+              <w:t xml:space="preserve">: </w:t>
+            </w:r>
+            <w:r>
+              <w:rPr>
+                <w:rFonts w:ascii="Consolas" w:hAnsi="Consolas" w:cs="Consolas"/>
+                <w:color w:val="A31515"/>
+                <w:sz w:val="19"/>
+                <w:szCs w:val="19"/>
+                <w:highlight w:val="white"/>
+              </w:rPr>
+              <w:t>""</w:t>
+            </w:r>
+            <w:r>
+              <w:rPr>
+                <w:rFonts w:ascii="Consolas" w:hAnsi="Consolas" w:cs="Consolas"/>
+                <w:color w:val="000000"/>
+                <w:sz w:val="19"/>
+                <w:szCs w:val="19"/>
+                <w:highlight w:val="white"/>
+              </w:rPr>
+              <w:t>,</w:t>
+            </w:r>
+          </w:p>
+          <w:p>
+            <w:pPr>
+              <w:autoSpaceDE w:val="0"/>
+              <w:autoSpaceDN w:val="0"/>
+              <w:adjustRightInd w:val="0"/>
+              <w:rPr>
+                <w:rFonts w:ascii="Consolas" w:hAnsi="Consolas" w:cs="Consolas"/>
+                <w:color w:val="000000"/>
+                <w:sz w:val="19"/>
+                <w:szCs w:val="19"/>
+                <w:highlight w:val="white"/>
+              </w:rPr>
+            </w:pPr>
+            <w:r>
+              <w:rPr>
+                <w:rFonts w:ascii="Consolas" w:hAnsi="Consolas" w:cs="Consolas"/>
+                <w:color w:val="000000"/>
+                <w:sz w:val="19"/>
+                <w:szCs w:val="19"/>
+                <w:highlight w:val="white"/>
+              </w:rPr>
+              <w:t xml:space="preserve">    </w:t>
+            </w:r>
+            <w:r>
+              <w:rPr>
+                <w:rFonts w:ascii="Consolas" w:hAnsi="Consolas" w:cs="Consolas"/>
+                <w:color w:val="2E75B6"/>
+                <w:sz w:val="19"/>
+                <w:szCs w:val="19"/>
+                <w:highlight w:val="white"/>
+              </w:rPr>
+              <w:t>"Password"</w:t>
+            </w:r>
+            <w:r>
+              <w:rPr>
+                <w:rFonts w:ascii="Consolas" w:hAnsi="Consolas" w:cs="Consolas"/>
+                <w:color w:val="000000"/>
+                <w:sz w:val="19"/>
+                <w:szCs w:val="19"/>
+                <w:highlight w:val="white"/>
+              </w:rPr>
+              <w:t xml:space="preserve">: </w:t>
+            </w:r>
+            <w:r>
+              <w:rPr>
+                <w:rFonts w:ascii="Consolas" w:hAnsi="Consolas" w:cs="Consolas"/>
+                <w:color w:val="A31515"/>
+                <w:sz w:val="19"/>
+                <w:szCs w:val="19"/>
+                <w:highlight w:val="white"/>
+              </w:rPr>
+              <w:t>""</w:t>
+            </w:r>
+            <w:r>
+              <w:rPr>
+                <w:rFonts w:ascii="Consolas" w:hAnsi="Consolas" w:cs="Consolas"/>
+                <w:color w:val="000000"/>
+                <w:sz w:val="19"/>
+                <w:szCs w:val="19"/>
+                <w:highlight w:val="white"/>
+              </w:rPr>
+              <w:t>,</w:t>
+            </w:r>
+          </w:p>
+          <w:p>
+            <w:pPr>
+              <w:autoSpaceDE w:val="0"/>
+              <w:autoSpaceDN w:val="0"/>
+              <w:adjustRightInd w:val="0"/>
+              <w:rPr>
+                <w:rFonts w:ascii="Consolas" w:hAnsi="Consolas" w:cs="Consolas"/>
+                <w:color w:val="000000"/>
+                <w:sz w:val="19"/>
+                <w:szCs w:val="19"/>
+                <w:highlight w:val="white"/>
+              </w:rPr>
+            </w:pPr>
+            <w:r>
+              <w:rPr>
+                <w:rFonts w:ascii="Consolas" w:hAnsi="Consolas" w:cs="Consolas"/>
+                <w:color w:val="000000"/>
+                <w:sz w:val="19"/>
+                <w:szCs w:val="19"/>
+                <w:highlight w:val="white"/>
+              </w:rPr>
+              <w:t xml:space="preserve">    </w:t>
+            </w:r>
+            <w:r>
+              <w:rPr>
+                <w:rFonts w:ascii="Consolas" w:hAnsi="Consolas" w:cs="Consolas"/>
+                <w:color w:val="2E75B6"/>
+                <w:sz w:val="19"/>
+                <w:szCs w:val="19"/>
+                <w:highlight w:val="white"/>
+              </w:rPr>
+              <w:t>"FirstName"</w:t>
+            </w:r>
+            <w:r>
+              <w:rPr>
+                <w:rFonts w:ascii="Consolas" w:hAnsi="Consolas" w:cs="Consolas"/>
+                <w:color w:val="000000"/>
+                <w:sz w:val="19"/>
+                <w:szCs w:val="19"/>
+                <w:highlight w:val="white"/>
+              </w:rPr>
+              <w:t xml:space="preserve">: </w:t>
+            </w:r>
+            <w:r>
+              <w:rPr>
+                <w:rFonts w:ascii="Consolas" w:hAnsi="Consolas" w:cs="Consolas"/>
+                <w:color w:val="A31515"/>
+                <w:sz w:val="19"/>
+                <w:szCs w:val="19"/>
+                <w:highlight w:val="white"/>
+              </w:rPr>
+              <w:t>""</w:t>
+            </w:r>
+            <w:r>
+              <w:rPr>
+                <w:rFonts w:ascii="Consolas" w:hAnsi="Consolas" w:cs="Consolas"/>
+                <w:color w:val="000000"/>
+                <w:sz w:val="19"/>
+                <w:szCs w:val="19"/>
+                <w:highlight w:val="white"/>
+              </w:rPr>
+              <w:t>,</w:t>
+            </w:r>
+          </w:p>
+          <w:p>
+            <w:pPr>
+              <w:autoSpaceDE w:val="0"/>
+              <w:autoSpaceDN w:val="0"/>
+              <w:adjustRightInd w:val="0"/>
+              <w:rPr>
+                <w:rFonts w:ascii="Consolas" w:hAnsi="Consolas" w:cs="Consolas"/>
+                <w:color w:val="000000"/>
+                <w:sz w:val="19"/>
+                <w:szCs w:val="19"/>
+                <w:highlight w:val="white"/>
+              </w:rPr>
+            </w:pPr>
+            <w:r>
+              <w:rPr>
+                <w:rFonts w:ascii="Consolas" w:hAnsi="Consolas" w:cs="Consolas"/>
+                <w:color w:val="000000"/>
+                <w:sz w:val="19"/>
+                <w:szCs w:val="19"/>
+                <w:highlight w:val="white"/>
+              </w:rPr>
+              <w:t xml:space="preserve">    </w:t>
+            </w:r>
+            <w:r>
+              <w:rPr>
+                <w:rFonts w:ascii="Consolas" w:hAnsi="Consolas" w:cs="Consolas"/>
+                <w:color w:val="2E75B6"/>
+                <w:sz w:val="19"/>
+                <w:szCs w:val="19"/>
+                <w:highlight w:val="white"/>
+              </w:rPr>
+              <w:t>"LastName"</w:t>
+            </w:r>
+            <w:r>
+              <w:rPr>
+                <w:rFonts w:ascii="Consolas" w:hAnsi="Consolas" w:cs="Consolas"/>
+                <w:color w:val="000000"/>
+                <w:sz w:val="19"/>
+                <w:szCs w:val="19"/>
+                <w:highlight w:val="white"/>
+              </w:rPr>
+              <w:t xml:space="preserve">: </w:t>
+            </w:r>
+            <w:r>
+              <w:rPr>
+                <w:rFonts w:ascii="Consolas" w:hAnsi="Consolas" w:cs="Consolas"/>
+                <w:color w:val="A31515"/>
+                <w:sz w:val="19"/>
+                <w:szCs w:val="19"/>
+                <w:highlight w:val="white"/>
+              </w:rPr>
+              <w:t>""</w:t>
+            </w:r>
+            <w:r>
+              <w:rPr>
+                <w:rFonts w:ascii="Consolas" w:hAnsi="Consolas" w:cs="Consolas"/>
+                <w:color w:val="000000"/>
+                <w:sz w:val="19"/>
+                <w:szCs w:val="19"/>
+                <w:highlight w:val="white"/>
+              </w:rPr>
+              <w:t>,</w:t>
+            </w:r>
+          </w:p>
+          <w:p>
+            <w:pPr>
+              <w:autoSpaceDE w:val="0"/>
+              <w:autoSpaceDN w:val="0"/>
+              <w:adjustRightInd w:val="0"/>
+              <w:rPr>
+                <w:rFonts w:ascii="Consolas" w:hAnsi="Consolas" w:cs="Consolas"/>
+                <w:color w:val="000000"/>
+                <w:sz w:val="19"/>
+                <w:szCs w:val="19"/>
+                <w:highlight w:val="white"/>
+              </w:rPr>
+            </w:pPr>
+            <w:r>
+              <w:rPr>
+                <w:rFonts w:ascii="Consolas" w:hAnsi="Consolas" w:cs="Consolas"/>
+                <w:color w:val="000000"/>
+                <w:sz w:val="19"/>
+                <w:szCs w:val="19"/>
+                <w:highlight w:val="white"/>
+              </w:rPr>
+              <w:t xml:space="preserve">    </w:t>
+            </w:r>
+            <w:r>
+              <w:rPr>
+                <w:rFonts w:ascii="Consolas" w:hAnsi="Consolas" w:cs="Consolas"/>
+                <w:color w:val="2E75B6"/>
+                <w:sz w:val="19"/>
+                <w:szCs w:val="19"/>
+                <w:highlight w:val="white"/>
+              </w:rPr>
+              <w:t>"Birthday"</w:t>
+            </w:r>
+            <w:r>
+              <w:rPr>
+                <w:rFonts w:ascii="Consolas" w:hAnsi="Consolas" w:cs="Consolas"/>
+                <w:color w:val="000000"/>
+                <w:sz w:val="19"/>
+                <w:szCs w:val="19"/>
+                <w:highlight w:val="white"/>
+              </w:rPr>
+              <w:t>: 0,</w:t>
+            </w:r>
+          </w:p>
+          <w:p>
+            <w:pPr>
+              <w:autoSpaceDE w:val="0"/>
+              <w:autoSpaceDN w:val="0"/>
+              <w:adjustRightInd w:val="0"/>
+              <w:rPr>
+                <w:rFonts w:ascii="Consolas" w:hAnsi="Consolas" w:cs="Consolas"/>
+                <w:color w:val="000000"/>
+                <w:sz w:val="19"/>
+                <w:szCs w:val="19"/>
+                <w:highlight w:val="white"/>
+              </w:rPr>
+            </w:pPr>
+            <w:r>
+              <w:rPr>
+                <w:rFonts w:ascii="Consolas" w:hAnsi="Consolas" w:cs="Consolas"/>
+                <w:color w:val="000000"/>
+                <w:sz w:val="19"/>
+                <w:szCs w:val="19"/>
+                <w:highlight w:val="white"/>
+              </w:rPr>
+              <w:t xml:space="preserve">    </w:t>
+            </w:r>
+            <w:r>
+              <w:rPr>
+                <w:rFonts w:ascii="Consolas" w:hAnsi="Consolas" w:cs="Consolas"/>
+                <w:color w:val="2E75B6"/>
+                <w:sz w:val="19"/>
+                <w:szCs w:val="19"/>
+                <w:highlight w:val="white"/>
+              </w:rPr>
+              <w:t>"Phone"</w:t>
+            </w:r>
+            <w:r>
+              <w:rPr>
+                <w:rFonts w:ascii="Consolas" w:hAnsi="Consolas" w:cs="Consolas"/>
+                <w:color w:val="000000"/>
+                <w:sz w:val="19"/>
+                <w:szCs w:val="19"/>
+                <w:highlight w:val="white"/>
+              </w:rPr>
+              <w:t xml:space="preserve">: </w:t>
+            </w:r>
+            <w:r>
+              <w:rPr>
+                <w:rFonts w:ascii="Consolas" w:hAnsi="Consolas" w:cs="Consolas"/>
+                <w:color w:val="A31515"/>
+                <w:sz w:val="19"/>
+                <w:szCs w:val="19"/>
+                <w:highlight w:val="white"/>
+              </w:rPr>
+              <w:t>""</w:t>
+            </w:r>
+            <w:r>
+              <w:rPr>
+                <w:rFonts w:ascii="Consolas" w:hAnsi="Consolas" w:cs="Consolas"/>
+                <w:color w:val="000000"/>
+                <w:sz w:val="19"/>
+                <w:szCs w:val="19"/>
+                <w:highlight w:val="white"/>
+              </w:rPr>
+              <w:t>,</w:t>
+            </w:r>
+          </w:p>
+          <w:p>
+            <w:pPr>
+              <w:autoSpaceDE w:val="0"/>
+              <w:autoSpaceDN w:val="0"/>
+              <w:adjustRightInd w:val="0"/>
+              <w:rPr>
+                <w:rFonts w:ascii="Consolas" w:hAnsi="Consolas" w:cs="Consolas"/>
+                <w:color w:val="000000"/>
+                <w:sz w:val="19"/>
+                <w:szCs w:val="19"/>
+                <w:highlight w:val="white"/>
+              </w:rPr>
+            </w:pPr>
+            <w:r>
+              <w:rPr>
+                <w:rFonts w:ascii="Consolas" w:hAnsi="Consolas" w:cs="Consolas"/>
+                <w:color w:val="000000"/>
+                <w:sz w:val="19"/>
+                <w:szCs w:val="19"/>
+                <w:highlight w:val="white"/>
+              </w:rPr>
+              <w:t xml:space="preserve">    </w:t>
+            </w:r>
+            <w:r>
+              <w:rPr>
+                <w:rFonts w:ascii="Consolas" w:hAnsi="Consolas" w:cs="Consolas"/>
+                <w:color w:val="2E75B6"/>
+                <w:sz w:val="19"/>
+                <w:szCs w:val="19"/>
+                <w:highlight w:val="white"/>
+              </w:rPr>
+              <w:t>"Gender"</w:t>
+            </w:r>
+            <w:r>
+              <w:rPr>
+                <w:rFonts w:ascii="Consolas" w:hAnsi="Consolas" w:cs="Consolas"/>
+                <w:color w:val="000000"/>
+                <w:sz w:val="19"/>
+                <w:szCs w:val="19"/>
+                <w:highlight w:val="white"/>
+              </w:rPr>
+              <w:t xml:space="preserve">: </w:t>
+            </w:r>
+            <w:r>
+              <w:rPr>
+                <w:rFonts w:ascii="Consolas" w:hAnsi="Consolas" w:cs="Consolas"/>
+                <w:color w:val="A31515"/>
+                <w:sz w:val="19"/>
+                <w:szCs w:val="19"/>
+                <w:highlight w:val="white"/>
+              </w:rPr>
+              <w:t>""</w:t>
+            </w:r>
+            <w:r>
+              <w:rPr>
+                <w:rFonts w:ascii="Consolas" w:hAnsi="Consolas" w:cs="Consolas"/>
+                <w:color w:val="000000"/>
+                <w:sz w:val="19"/>
+                <w:szCs w:val="19"/>
+                <w:highlight w:val="white"/>
+              </w:rPr>
+              <w:t>,</w:t>
+            </w:r>
+          </w:p>
+          <w:p>
+            <w:pPr>
+              <w:autoSpaceDE w:val="0"/>
+              <w:autoSpaceDN w:val="0"/>
+              <w:adjustRightInd w:val="0"/>
+              <w:rPr>
+                <w:rFonts w:ascii="Consolas" w:hAnsi="Consolas" w:cs="Consolas"/>
+                <w:color w:val="000000"/>
+                <w:sz w:val="19"/>
+                <w:szCs w:val="19"/>
+                <w:highlight w:val="white"/>
+              </w:rPr>
+            </w:pPr>
+            <w:r>
+              <w:rPr>
+                <w:rFonts w:ascii="Consolas" w:hAnsi="Consolas" w:cs="Consolas"/>
+                <w:color w:val="000000"/>
+                <w:sz w:val="19"/>
+                <w:szCs w:val="19"/>
+                <w:highlight w:val="white"/>
+              </w:rPr>
+              <w:t xml:space="preserve">    </w:t>
+            </w:r>
+            <w:r>
+              <w:rPr>
+                <w:rFonts w:ascii="Consolas" w:hAnsi="Consolas" w:cs="Consolas"/>
+                <w:color w:val="2E75B6"/>
+                <w:sz w:val="19"/>
+                <w:szCs w:val="19"/>
+                <w:highlight w:val="white"/>
+              </w:rPr>
+              <w:t>"Role"</w:t>
+            </w:r>
+            <w:r>
+              <w:rPr>
+                <w:rFonts w:ascii="Consolas" w:hAnsi="Consolas" w:cs="Consolas"/>
+                <w:color w:val="000000"/>
+                <w:sz w:val="19"/>
+                <w:szCs w:val="19"/>
+                <w:highlight w:val="white"/>
+              </w:rPr>
+              <w:t>: 0,</w:t>
+            </w:r>
+          </w:p>
+          <w:p>
+            <w:pPr>
+              <w:autoSpaceDE w:val="0"/>
+              <w:autoSpaceDN w:val="0"/>
+              <w:adjustRightInd w:val="0"/>
+              <w:rPr>
+                <w:rFonts w:ascii="Consolas" w:hAnsi="Consolas" w:cs="Consolas"/>
+                <w:color w:val="000000"/>
+                <w:sz w:val="19"/>
+                <w:szCs w:val="19"/>
+                <w:highlight w:val="white"/>
+              </w:rPr>
+            </w:pPr>
+            <w:r>
+              <w:rPr>
+                <w:rFonts w:ascii="Consolas" w:hAnsi="Consolas" w:cs="Consolas"/>
+                <w:color w:val="000000"/>
+                <w:sz w:val="19"/>
+                <w:szCs w:val="19"/>
+                <w:highlight w:val="white"/>
+              </w:rPr>
+              <w:t xml:space="preserve">    </w:t>
+            </w:r>
+            <w:r>
+              <w:rPr>
+                <w:rFonts w:ascii="Consolas" w:hAnsi="Consolas" w:cs="Consolas"/>
+                <w:color w:val="2E75B6"/>
+                <w:sz w:val="19"/>
+                <w:szCs w:val="19"/>
+                <w:highlight w:val="white"/>
+              </w:rPr>
+              <w:t>"Created"</w:t>
+            </w:r>
+            <w:r>
+              <w:rPr>
+                <w:rFonts w:ascii="Consolas" w:hAnsi="Consolas" w:cs="Consolas"/>
+                <w:color w:val="000000"/>
+                <w:sz w:val="19"/>
+                <w:szCs w:val="19"/>
+                <w:highlight w:val="white"/>
+              </w:rPr>
+              <w:t>: 0,</w:t>
+            </w:r>
+          </w:p>
+          <w:p>
+            <w:pPr>
+              <w:autoSpaceDE w:val="0"/>
+              <w:autoSpaceDN w:val="0"/>
+              <w:adjustRightInd w:val="0"/>
+              <w:rPr>
+                <w:rFonts w:ascii="Consolas" w:hAnsi="Consolas" w:cs="Consolas"/>
+                <w:color w:val="000000"/>
+                <w:sz w:val="19"/>
+                <w:szCs w:val="19"/>
+                <w:highlight w:val="white"/>
+              </w:rPr>
+            </w:pPr>
+            <w:r>
+              <w:rPr>
+                <w:rFonts w:ascii="Consolas" w:hAnsi="Consolas" w:cs="Consolas"/>
+                <w:color w:val="000000"/>
+                <w:sz w:val="19"/>
+                <w:szCs w:val="19"/>
+                <w:highlight w:val="white"/>
+              </w:rPr>
+              <w:t xml:space="preserve">    </w:t>
+            </w:r>
+            <w:r>
+              <w:rPr>
+                <w:rFonts w:ascii="Consolas" w:hAnsi="Consolas" w:cs="Consolas"/>
+                <w:color w:val="2E75B6"/>
+                <w:sz w:val="19"/>
+                <w:szCs w:val="19"/>
+                <w:highlight w:val="white"/>
+              </w:rPr>
+              <w:t>"LastModified"</w:t>
+            </w:r>
+            <w:r>
+              <w:rPr>
+                <w:rFonts w:ascii="Consolas" w:hAnsi="Consolas" w:cs="Consolas"/>
+                <w:color w:val="000000"/>
+                <w:sz w:val="19"/>
+                <w:szCs w:val="19"/>
+                <w:highlight w:val="white"/>
+              </w:rPr>
+              <w:t>: 0,</w:t>
+            </w:r>
+          </w:p>
+          <w:p>
+            <w:pPr>
+              <w:autoSpaceDE w:val="0"/>
+              <w:autoSpaceDN w:val="0"/>
+              <w:adjustRightInd w:val="0"/>
+              <w:rPr>
+                <w:rFonts w:ascii="Consolas" w:hAnsi="Consolas" w:cs="Consolas"/>
+                <w:color w:val="000000"/>
+                <w:sz w:val="19"/>
+                <w:szCs w:val="19"/>
+                <w:highlight w:val="white"/>
+              </w:rPr>
+            </w:pPr>
+            <w:r>
+              <w:rPr>
+                <w:rFonts w:ascii="Consolas" w:hAnsi="Consolas" w:cs="Consolas"/>
+                <w:color w:val="000000"/>
+                <w:sz w:val="19"/>
+                <w:szCs w:val="19"/>
+                <w:highlight w:val="white"/>
+              </w:rPr>
+              <w:t xml:space="preserve">    </w:t>
+            </w:r>
+            <w:r>
+              <w:rPr>
+                <w:rFonts w:ascii="Consolas" w:hAnsi="Consolas" w:cs="Consolas"/>
+                <w:color w:val="2E75B6"/>
+                <w:sz w:val="19"/>
+                <w:szCs w:val="19"/>
+                <w:highlight w:val="white"/>
+              </w:rPr>
+              <w:t>"Status"</w:t>
+            </w:r>
+            <w:r>
+              <w:rPr>
+                <w:rFonts w:ascii="Consolas" w:hAnsi="Consolas" w:cs="Consolas"/>
+                <w:color w:val="000000"/>
+                <w:sz w:val="19"/>
+                <w:szCs w:val="19"/>
+                <w:highlight w:val="white"/>
+              </w:rPr>
+              <w:t>: 0,</w:t>
+            </w:r>
+          </w:p>
+          <w:p>
+            <w:pPr>
+              <w:autoSpaceDE w:val="0"/>
+              <w:autoSpaceDN w:val="0"/>
+              <w:adjustRightInd w:val="0"/>
+              <w:rPr>
+                <w:rFonts w:ascii="Consolas" w:hAnsi="Consolas" w:cs="Consolas"/>
+                <w:color w:val="000000"/>
+                <w:sz w:val="19"/>
+                <w:szCs w:val="19"/>
+                <w:highlight w:val="white"/>
+              </w:rPr>
+            </w:pPr>
+            <w:r>
+              <w:rPr>
+                <w:rFonts w:ascii="Consolas" w:hAnsi="Consolas" w:cs="Consolas"/>
+                <w:color w:val="000000"/>
+                <w:sz w:val="19"/>
+                <w:szCs w:val="19"/>
+                <w:highlight w:val="white"/>
+              </w:rPr>
+              <w:t xml:space="preserve">    </w:t>
+            </w:r>
+            <w:r>
+              <w:rPr>
+                <w:rFonts w:ascii="Consolas" w:hAnsi="Consolas" w:cs="Consolas"/>
+                <w:color w:val="2E75B6"/>
+                <w:sz w:val="19"/>
+                <w:szCs w:val="19"/>
+                <w:highlight w:val="white"/>
+              </w:rPr>
+              <w:t>"Address"</w:t>
+            </w:r>
+            <w:r>
+              <w:rPr>
+                <w:rFonts w:ascii="Consolas" w:hAnsi="Consolas" w:cs="Consolas"/>
+                <w:color w:val="000000"/>
+                <w:sz w:val="19"/>
+                <w:szCs w:val="19"/>
+                <w:highlight w:val="white"/>
+              </w:rPr>
+              <w:t>: 0,</w:t>
+            </w:r>
+          </w:p>
+          <w:p>
+            <w:pPr>
+              <w:autoSpaceDE w:val="0"/>
+              <w:autoSpaceDN w:val="0"/>
+              <w:adjustRightInd w:val="0"/>
+              <w:rPr>
+                <w:rFonts w:ascii="Consolas" w:hAnsi="Consolas" w:cs="Consolas"/>
+                <w:color w:val="000000"/>
+                <w:sz w:val="19"/>
+                <w:szCs w:val="19"/>
+                <w:highlight w:val="white"/>
+              </w:rPr>
+            </w:pPr>
+            <w:r>
+              <w:rPr>
+                <w:rFonts w:ascii="Consolas" w:hAnsi="Consolas" w:cs="Consolas"/>
+                <w:color w:val="000000"/>
+                <w:sz w:val="19"/>
+                <w:szCs w:val="19"/>
+                <w:highlight w:val="white"/>
+              </w:rPr>
+              <w:t xml:space="preserve">    </w:t>
+            </w:r>
+            <w:r>
+              <w:rPr>
+                <w:rFonts w:ascii="Consolas" w:hAnsi="Consolas" w:cs="Consolas"/>
+                <w:color w:val="2E75B6"/>
+                <w:sz w:val="19"/>
+                <w:szCs w:val="19"/>
+                <w:highlight w:val="white"/>
+              </w:rPr>
+              <w:t>"Photo"</w:t>
+            </w:r>
+            <w:r>
+              <w:rPr>
+                <w:rFonts w:ascii="Consolas" w:hAnsi="Consolas" w:cs="Consolas"/>
+                <w:color w:val="000000"/>
+                <w:sz w:val="19"/>
+                <w:szCs w:val="19"/>
+                <w:highlight w:val="white"/>
+              </w:rPr>
+              <w:t xml:space="preserve">: </w:t>
+            </w:r>
+            <w:r>
+              <w:rPr>
+                <w:rFonts w:ascii="Consolas" w:hAnsi="Consolas" w:cs="Consolas"/>
+                <w:color w:val="A31515"/>
+                <w:sz w:val="19"/>
+                <w:szCs w:val="19"/>
+                <w:highlight w:val="white"/>
+              </w:rPr>
+              <w:t>""</w:t>
+            </w:r>
+            <w:bookmarkStart w:id="0" w:name="_GoBack"/>
+            <w:bookmarkEnd w:id="0"/>
+          </w:p>
+          <w:p>
+            <w:pPr>
+              <w:autoSpaceDE w:val="0"/>
+              <w:autoSpaceDN w:val="0"/>
+              <w:adjustRightInd w:val="0"/>
+              <w:rPr>
+                <w:rFonts w:ascii="Consolas" w:hAnsi="Consolas" w:cs="Consolas"/>
+                <w:color w:val="000000"/>
+                <w:sz w:val="19"/>
+                <w:szCs w:val="19"/>
+                <w:highlight w:val="white"/>
+              </w:rPr>
+            </w:pPr>
+            <w:r>
+              <w:rPr>
+                <w:rFonts w:ascii="Consolas" w:hAnsi="Consolas" w:cs="Consolas"/>
+                <w:color w:val="000000"/>
+                <w:sz w:val="19"/>
+                <w:szCs w:val="19"/>
+                <w:highlight w:val="white"/>
+              </w:rPr>
+              <w:t xml:space="preserve">  }</w:t>
+            </w:r>
+          </w:p>
+          <w:p>
+            <w:pPr>
+              <w:autoSpaceDE w:val="0"/>
+              <w:autoSpaceDN w:val="0"/>
+              <w:adjustRightInd w:val="0"/>
+              <w:rPr>
+                <w:rFonts w:ascii="Times New Roman" w:hAnsi="Times New Roman" w:cs="Times New Roman"/>
+                <w:color w:val="000000" w:themeColor="text1"/>
+                <w:sz w:val="20"/>
+                <w:szCs w:val="20"/>
+              </w:rPr>
+            </w:pPr>
+            <w:r>
+              <w:rPr>
+                <w:rFonts w:ascii="Consolas" w:hAnsi="Consolas" w:cs="Consolas"/>
+                <w:color w:val="000000"/>
+                <w:sz w:val="19"/>
+                <w:szCs w:val="19"/>
+                <w:highlight w:val="white"/>
+              </w:rPr>
+              <w:lastRenderedPageBreak/>
+              <w:t>}</w:t>
+            </w:r>
+          </w:p>
+        </w:tc>
+      </w:tr>
+      <w:tr>
+        <w:tc>
+          <w:tcPr>
+            <w:tcW w:w="1701" w:type="dxa"/>
+            <w:shd w:val="clear" w:color="auto" w:fill="auto"/>
+            <w:vAlign w:val="center"/>
+          </w:tcPr>
+          <w:p>
+            <w:pPr>
+              <w:pStyle w:val="ListParagraph"/>
+              <w:ind w:left="0"/>
+              <w:jc w:val="center"/>
+              <w:rPr>
+                <w:rFonts w:ascii="Times New Roman" w:hAnsi="Times New Roman" w:cs="Times New Roman"/>
+                <w:b/>
+                <w:color w:val="FF0000"/>
+                <w:sz w:val="20"/>
+                <w:szCs w:val="20"/>
+              </w:rPr>
+            </w:pPr>
+            <w:r>
+              <w:rPr>
+                <w:rFonts w:ascii="Times New Roman" w:hAnsi="Times New Roman" w:cs="Times New Roman"/>
+                <w:b/>
+                <w:color w:val="FF0000"/>
+                <w:sz w:val="20"/>
+                <w:szCs w:val="20"/>
+              </w:rPr>
+              <w:lastRenderedPageBreak/>
+              <w:t>400</w:t>
+            </w:r>
+          </w:p>
+          <w:p>
+            <w:pPr>
+              <w:pStyle w:val="ListParagraph"/>
+              <w:ind w:left="0"/>
+              <w:rPr>
+                <w:rFonts w:ascii="Times New Roman" w:hAnsi="Times New Roman" w:cs="Times New Roman"/>
+                <w:b/>
+                <w:color w:val="00B050"/>
+                <w:sz w:val="20"/>
+                <w:szCs w:val="20"/>
+              </w:rPr>
+            </w:pPr>
+            <w:r>
+              <w:rPr>
+                <w:rFonts w:ascii="Times New Roman" w:hAnsi="Times New Roman" w:cs="Times New Roman"/>
+                <w:color w:val="000000" w:themeColor="text1"/>
+                <w:sz w:val="20"/>
+                <w:szCs w:val="20"/>
+              </w:rPr>
+              <w:t>Request parameters sent to server are invalid.</w:t>
+            </w:r>
+          </w:p>
+        </w:tc>
+        <w:tc>
+          <w:tcPr>
+            <w:tcW w:w="9214" w:type="dxa"/>
+            <w:shd w:val="clear" w:color="auto" w:fill="auto"/>
+            <w:vAlign w:val="center"/>
+          </w:tcPr>
+          <w:p>
+            <w:pPr>
+              <w:autoSpaceDE w:val="0"/>
+              <w:autoSpaceDN w:val="0"/>
+              <w:adjustRightInd w:val="0"/>
+              <w:rPr>
+                <w:rFonts w:ascii="Consolas" w:hAnsi="Consolas" w:cs="Consolas"/>
+                <w:color w:val="000000"/>
+                <w:sz w:val="19"/>
+                <w:szCs w:val="19"/>
+                <w:highlight w:val="white"/>
+                <w:lang w:val="vi-VN"/>
+              </w:rPr>
+            </w:pPr>
+            <w:r>
+              <w:rPr>
+                <w:rFonts w:ascii="Consolas" w:hAnsi="Consolas" w:cs="Consolas"/>
+                <w:color w:val="000000"/>
+                <w:sz w:val="19"/>
+                <w:szCs w:val="19"/>
+                <w:highlight w:val="white"/>
+                <w:lang w:val="vi-VN"/>
+              </w:rPr>
+              <w:t>{</w:t>
+            </w:r>
+          </w:p>
+          <w:p>
+            <w:pPr>
+              <w:autoSpaceDE w:val="0"/>
+              <w:autoSpaceDN w:val="0"/>
+              <w:adjustRightInd w:val="0"/>
+              <w:rPr>
+                <w:rFonts w:ascii="Consolas" w:hAnsi="Consolas" w:cs="Consolas"/>
+                <w:color w:val="000000"/>
+                <w:sz w:val="19"/>
+                <w:szCs w:val="19"/>
+                <w:highlight w:val="white"/>
+                <w:lang w:val="vi-VN"/>
+              </w:rPr>
+            </w:pPr>
+            <w:r>
+              <w:rPr>
+                <w:rFonts w:ascii="Consolas" w:hAnsi="Consolas" w:cs="Consolas"/>
+                <w:color w:val="000000"/>
+                <w:sz w:val="19"/>
+                <w:szCs w:val="19"/>
+                <w:highlight w:val="white"/>
+                <w:lang w:val="vi-VN"/>
+              </w:rPr>
+              <w:t xml:space="preserve">  </w:t>
+            </w:r>
+            <w:r>
+              <w:rPr>
+                <w:rFonts w:ascii="Consolas" w:hAnsi="Consolas" w:cs="Consolas"/>
+                <w:color w:val="2E75B6"/>
+                <w:sz w:val="19"/>
+                <w:szCs w:val="19"/>
+                <w:highlight w:val="white"/>
+                <w:lang w:val="vi-VN"/>
+              </w:rPr>
+              <w:t>"Errors"</w:t>
+            </w:r>
+            <w:r>
+              <w:rPr>
+                <w:rFonts w:ascii="Consolas" w:hAnsi="Consolas" w:cs="Consolas"/>
+                <w:color w:val="000000"/>
+                <w:sz w:val="19"/>
+                <w:szCs w:val="19"/>
+                <w:highlight w:val="white"/>
+                <w:lang w:val="vi-VN"/>
+              </w:rPr>
+              <w:t xml:space="preserve">: [ </w:t>
+            </w:r>
+            <w:r>
+              <w:rPr>
+                <w:rFonts w:ascii="Consolas" w:hAnsi="Consolas" w:cs="Consolas"/>
+                <w:color w:val="A31515"/>
+                <w:sz w:val="19"/>
+                <w:szCs w:val="19"/>
+                <w:highlight w:val="white"/>
+                <w:lang w:val="vi-VN"/>
+              </w:rPr>
+              <w:t>""</w:t>
+            </w:r>
+            <w:r>
+              <w:rPr>
+                <w:rFonts w:ascii="Consolas" w:hAnsi="Consolas" w:cs="Consolas"/>
+                <w:color w:val="000000"/>
+                <w:sz w:val="19"/>
+                <w:szCs w:val="19"/>
+                <w:highlight w:val="white"/>
+                <w:lang w:val="vi-VN"/>
+              </w:rPr>
+              <w:t xml:space="preserve">, </w:t>
+            </w:r>
+            <w:r>
+              <w:rPr>
+                <w:rFonts w:ascii="Consolas" w:hAnsi="Consolas" w:cs="Consolas"/>
+                <w:color w:val="A31515"/>
+                <w:sz w:val="19"/>
+                <w:szCs w:val="19"/>
+                <w:highlight w:val="white"/>
+                <w:lang w:val="vi-VN"/>
+              </w:rPr>
+              <w:t>""</w:t>
+            </w:r>
+            <w:r>
+              <w:rPr>
+                <w:rFonts w:ascii="Consolas" w:hAnsi="Consolas" w:cs="Consolas"/>
+                <w:color w:val="000000"/>
+                <w:sz w:val="19"/>
+                <w:szCs w:val="19"/>
+                <w:highlight w:val="white"/>
+                <w:lang w:val="vi-VN"/>
+              </w:rPr>
+              <w:t xml:space="preserve"> ]</w:t>
+            </w:r>
+          </w:p>
+          <w:p>
+            <w:pPr>
+              <w:autoSpaceDE w:val="0"/>
+              <w:autoSpaceDN w:val="0"/>
+              <w:adjustRightInd w:val="0"/>
+              <w:rPr>
+                <w:rFonts w:ascii="Consolas" w:hAnsi="Consolas" w:cs="Consolas"/>
+                <w:color w:val="000000"/>
+                <w:sz w:val="19"/>
+                <w:szCs w:val="19"/>
+                <w:highlight w:val="white"/>
+                <w:lang w:val="vi-VN"/>
+              </w:rPr>
+            </w:pPr>
+            <w:r>
+              <w:rPr>
+                <w:rFonts w:ascii="Consolas" w:hAnsi="Consolas" w:cs="Consolas"/>
+                <w:color w:val="000000"/>
+                <w:sz w:val="19"/>
+                <w:szCs w:val="19"/>
+                <w:highlight w:val="white"/>
+                <w:lang w:val="vi-VN"/>
+              </w:rPr>
+              <w:t>}</w:t>
+            </w:r>
+          </w:p>
+          <w:p>
+            <w:pPr>
+              <w:autoSpaceDE w:val="0"/>
+              <w:autoSpaceDN w:val="0"/>
+              <w:adjustRightInd w:val="0"/>
+              <w:rPr>
+                <w:rFonts w:ascii="Consolas" w:hAnsi="Consolas" w:cs="Consolas"/>
+                <w:color w:val="000000"/>
+                <w:sz w:val="19"/>
+                <w:szCs w:val="19"/>
+                <w:highlight w:val="white"/>
+                <w:lang w:val="vi-VN"/>
+              </w:rPr>
+            </w:pPr>
+          </w:p>
+        </w:tc>
+      </w:tr>
+      <w:tr>
+        <w:tc>
+          <w:tcPr>
+            <w:tcW w:w="1701" w:type="dxa"/>
+            <w:shd w:val="clear" w:color="auto" w:fill="auto"/>
+            <w:vAlign w:val="center"/>
+          </w:tcPr>
+          <w:p>
+            <w:pPr>
+              <w:pStyle w:val="ListParagraph"/>
+              <w:ind w:left="0"/>
+              <w:jc w:val="center"/>
+              <w:rPr>
+                <w:rFonts w:ascii="Times New Roman" w:hAnsi="Times New Roman" w:cs="Times New Roman"/>
+                <w:b/>
+                <w:color w:val="FF0000"/>
+                <w:sz w:val="20"/>
+                <w:szCs w:val="20"/>
+              </w:rPr>
+            </w:pPr>
+            <w:r>
+              <w:rPr>
+                <w:rFonts w:ascii="Times New Roman" w:hAnsi="Times New Roman" w:cs="Times New Roman"/>
+                <w:b/>
+                <w:color w:val="FF0000"/>
+                <w:sz w:val="20"/>
+                <w:szCs w:val="20"/>
+              </w:rPr>
+              <w:t>401</w:t>
+            </w:r>
+          </w:p>
+          <w:p>
+            <w:pPr>
+              <w:pStyle w:val="ListParagraph"/>
+              <w:ind w:left="0"/>
+              <w:rPr>
+                <w:rFonts w:ascii="Times New Roman" w:hAnsi="Times New Roman" w:cs="Times New Roman"/>
+                <w:color w:val="000000" w:themeColor="text1"/>
+                <w:sz w:val="20"/>
+                <w:szCs w:val="20"/>
+              </w:rPr>
+            </w:pPr>
+            <w:r>
+              <w:rPr>
+                <w:rFonts w:ascii="Times New Roman" w:hAnsi="Times New Roman" w:cs="Times New Roman"/>
+                <w:color w:val="000000" w:themeColor="text1"/>
+                <w:sz w:val="20"/>
+                <w:szCs w:val="20"/>
+              </w:rPr>
+              <w:t>No email or password contained in request header. Front-end should redirect user to login page.</w:t>
+            </w:r>
+          </w:p>
+        </w:tc>
+        <w:tc>
+          <w:tcPr>
+            <w:tcW w:w="9214" w:type="dxa"/>
+            <w:shd w:val="clear" w:color="auto" w:fill="auto"/>
+            <w:vAlign w:val="center"/>
+          </w:tcPr>
+          <w:p>
+            <w:pPr>
+              <w:autoSpaceDE w:val="0"/>
+              <w:autoSpaceDN w:val="0"/>
+              <w:adjustRightInd w:val="0"/>
+              <w:rPr>
+                <w:rFonts w:ascii="Consolas" w:hAnsi="Consolas" w:cs="Consolas"/>
+                <w:color w:val="000000"/>
+                <w:sz w:val="19"/>
+                <w:szCs w:val="19"/>
+                <w:highlight w:val="white"/>
+                <w:lang w:val="vi-VN"/>
+              </w:rPr>
+            </w:pPr>
+            <w:r>
+              <w:rPr>
+                <w:rFonts w:ascii="Consolas" w:hAnsi="Consolas" w:cs="Consolas"/>
+                <w:color w:val="000000"/>
+                <w:sz w:val="19"/>
+                <w:szCs w:val="19"/>
+                <w:highlight w:val="white"/>
+                <w:lang w:val="vi-VN"/>
+              </w:rPr>
+              <w:t>{</w:t>
+            </w:r>
+          </w:p>
+          <w:p>
+            <w:pPr>
+              <w:autoSpaceDE w:val="0"/>
+              <w:autoSpaceDN w:val="0"/>
+              <w:adjustRightInd w:val="0"/>
+              <w:rPr>
+                <w:rFonts w:ascii="Consolas" w:hAnsi="Consolas" w:cs="Consolas"/>
+                <w:color w:val="000000"/>
+                <w:sz w:val="19"/>
+                <w:szCs w:val="19"/>
+                <w:highlight w:val="white"/>
+                <w:lang w:val="vi-VN"/>
+              </w:rPr>
+            </w:pPr>
+            <w:r>
+              <w:rPr>
+                <w:rFonts w:ascii="Consolas" w:hAnsi="Consolas" w:cs="Consolas"/>
+                <w:color w:val="000000"/>
+                <w:sz w:val="19"/>
+                <w:szCs w:val="19"/>
+                <w:highlight w:val="white"/>
+                <w:lang w:val="vi-VN"/>
+              </w:rPr>
+              <w:t xml:space="preserve">  </w:t>
+            </w:r>
+            <w:r>
+              <w:rPr>
+                <w:rFonts w:ascii="Consolas" w:hAnsi="Consolas" w:cs="Consolas"/>
+                <w:color w:val="2E75B6"/>
+                <w:sz w:val="19"/>
+                <w:szCs w:val="19"/>
+                <w:highlight w:val="white"/>
+                <w:lang w:val="vi-VN"/>
+              </w:rPr>
+              <w:t>"Error"</w:t>
+            </w:r>
+            <w:r>
+              <w:rPr>
+                <w:rFonts w:ascii="Consolas" w:hAnsi="Consolas" w:cs="Consolas"/>
+                <w:color w:val="000000"/>
+                <w:sz w:val="19"/>
+                <w:szCs w:val="19"/>
+                <w:highlight w:val="white"/>
+                <w:lang w:val="vi-VN"/>
+              </w:rPr>
+              <w:t xml:space="preserve">: </w:t>
+            </w:r>
+            <w:r>
+              <w:rPr>
+                <w:rFonts w:ascii="Consolas" w:hAnsi="Consolas" w:cs="Consolas"/>
+                <w:color w:val="A31515"/>
+                <w:sz w:val="19"/>
+                <w:szCs w:val="19"/>
+                <w:highlight w:val="white"/>
+                <w:lang w:val="vi-VN"/>
+              </w:rPr>
+              <w:t>"W012"</w:t>
+            </w:r>
+          </w:p>
+          <w:p>
+            <w:pPr>
+              <w:rPr>
+                <w:rStyle w:val="sbrace"/>
+                <w:rFonts w:ascii="Times New Roman" w:hAnsi="Times New Roman" w:cs="Times New Roman"/>
+                <w:color w:val="000000" w:themeColor="text1"/>
+                <w:sz w:val="20"/>
+                <w:szCs w:val="20"/>
+              </w:rPr>
+            </w:pPr>
+            <w:r>
+              <w:rPr>
+                <w:rFonts w:ascii="Consolas" w:hAnsi="Consolas" w:cs="Consolas"/>
+                <w:color w:val="000000"/>
+                <w:sz w:val="19"/>
+                <w:szCs w:val="19"/>
+                <w:highlight w:val="white"/>
+                <w:lang w:val="vi-VN"/>
+              </w:rPr>
+              <w:t>}</w:t>
+            </w:r>
+          </w:p>
+        </w:tc>
+      </w:tr>
+      <w:tr>
+        <w:tc>
+          <w:tcPr>
+            <w:tcW w:w="1701" w:type="dxa"/>
+            <w:shd w:val="clear" w:color="auto" w:fill="auto"/>
+            <w:vAlign w:val="center"/>
+          </w:tcPr>
+          <w:p>
+            <w:pPr>
+              <w:pStyle w:val="ListParagraph"/>
+              <w:ind w:left="0"/>
+              <w:jc w:val="center"/>
+              <w:rPr>
+                <w:rFonts w:ascii="Times New Roman" w:hAnsi="Times New Roman" w:cs="Times New Roman"/>
+                <w:b/>
+                <w:color w:val="FF0000"/>
+                <w:sz w:val="20"/>
+                <w:szCs w:val="20"/>
+              </w:rPr>
+            </w:pPr>
+            <w:r>
+              <w:rPr>
+                <w:rFonts w:ascii="Times New Roman" w:hAnsi="Times New Roman" w:cs="Times New Roman"/>
+                <w:b/>
+                <w:color w:val="FF0000"/>
+                <w:sz w:val="20"/>
+                <w:szCs w:val="20"/>
+              </w:rPr>
+              <w:t>401</w:t>
+            </w:r>
+          </w:p>
+          <w:p>
+            <w:pPr>
+              <w:pStyle w:val="ListParagraph"/>
+              <w:ind w:left="0"/>
+              <w:rPr>
+                <w:rFonts w:ascii="Times New Roman" w:hAnsi="Times New Roman" w:cs="Times New Roman"/>
+                <w:color w:val="000000" w:themeColor="text1"/>
+                <w:sz w:val="20"/>
+                <w:szCs w:val="20"/>
+              </w:rPr>
+            </w:pPr>
+            <w:r>
+              <w:rPr>
+                <w:rFonts w:ascii="Times New Roman" w:hAnsi="Times New Roman" w:cs="Times New Roman"/>
+                <w:color w:val="000000" w:themeColor="text1"/>
+                <w:sz w:val="20"/>
+                <w:szCs w:val="20"/>
+              </w:rPr>
+              <w:t>Account has been disabled.</w:t>
+            </w:r>
+          </w:p>
+        </w:tc>
+        <w:tc>
+          <w:tcPr>
+            <w:tcW w:w="9214" w:type="dxa"/>
+            <w:shd w:val="clear" w:color="auto" w:fill="auto"/>
+            <w:vAlign w:val="center"/>
+          </w:tcPr>
+          <w:p>
+            <w:pPr>
+              <w:autoSpaceDE w:val="0"/>
+              <w:autoSpaceDN w:val="0"/>
+              <w:adjustRightInd w:val="0"/>
+              <w:rPr>
+                <w:rFonts w:ascii="Consolas" w:hAnsi="Consolas" w:cs="Consolas"/>
+                <w:color w:val="000000"/>
+                <w:sz w:val="19"/>
+                <w:szCs w:val="19"/>
+                <w:highlight w:val="white"/>
+                <w:lang w:val="vi-VN"/>
+              </w:rPr>
+            </w:pPr>
+            <w:r>
+              <w:rPr>
+                <w:rFonts w:ascii="Consolas" w:hAnsi="Consolas" w:cs="Consolas"/>
+                <w:color w:val="000000"/>
+                <w:sz w:val="19"/>
+                <w:szCs w:val="19"/>
+                <w:highlight w:val="white"/>
+                <w:lang w:val="vi-VN"/>
+              </w:rPr>
+              <w:t>{</w:t>
+            </w:r>
+          </w:p>
+          <w:p>
+            <w:pPr>
+              <w:autoSpaceDE w:val="0"/>
+              <w:autoSpaceDN w:val="0"/>
+              <w:adjustRightInd w:val="0"/>
+              <w:rPr>
+                <w:rFonts w:ascii="Consolas" w:hAnsi="Consolas" w:cs="Consolas"/>
+                <w:color w:val="000000"/>
+                <w:sz w:val="19"/>
+                <w:szCs w:val="19"/>
+                <w:highlight w:val="white"/>
+                <w:lang w:val="vi-VN"/>
+              </w:rPr>
+            </w:pPr>
+            <w:r>
+              <w:rPr>
+                <w:rFonts w:ascii="Consolas" w:hAnsi="Consolas" w:cs="Consolas"/>
+                <w:color w:val="000000"/>
+                <w:sz w:val="19"/>
+                <w:szCs w:val="19"/>
+                <w:highlight w:val="white"/>
+                <w:lang w:val="vi-VN"/>
+              </w:rPr>
+              <w:t xml:space="preserve">  </w:t>
+            </w:r>
+            <w:r>
+              <w:rPr>
+                <w:rFonts w:ascii="Consolas" w:hAnsi="Consolas" w:cs="Consolas"/>
+                <w:color w:val="2E75B6"/>
+                <w:sz w:val="19"/>
+                <w:szCs w:val="19"/>
+                <w:highlight w:val="white"/>
+                <w:lang w:val="vi-VN"/>
+              </w:rPr>
+              <w:t>"Error"</w:t>
+            </w:r>
+            <w:r>
+              <w:rPr>
+                <w:rFonts w:ascii="Consolas" w:hAnsi="Consolas" w:cs="Consolas"/>
+                <w:color w:val="000000"/>
+                <w:sz w:val="19"/>
+                <w:szCs w:val="19"/>
+                <w:highlight w:val="white"/>
+                <w:lang w:val="vi-VN"/>
+              </w:rPr>
+              <w:t xml:space="preserve">: </w:t>
+            </w:r>
+            <w:r>
+              <w:rPr>
+                <w:rFonts w:ascii="Consolas" w:hAnsi="Consolas" w:cs="Consolas"/>
+                <w:color w:val="A31515"/>
+                <w:sz w:val="19"/>
+                <w:szCs w:val="19"/>
+                <w:highlight w:val="white"/>
+                <w:lang w:val="vi-VN"/>
+              </w:rPr>
+              <w:t>"</w:t>
+            </w:r>
+            <w:r>
+              <w:rPr>
+                <w:rFonts w:ascii="Consolas" w:hAnsi="Consolas" w:cs="Consolas"/>
+                <w:color w:val="A31515"/>
+                <w:sz w:val="19"/>
+                <w:szCs w:val="19"/>
+                <w:highlight w:val="white"/>
+              </w:rPr>
+              <w:t>W002</w:t>
+            </w:r>
+            <w:r>
+              <w:rPr>
+                <w:rFonts w:ascii="Consolas" w:hAnsi="Consolas" w:cs="Consolas"/>
+                <w:color w:val="A31515"/>
+                <w:sz w:val="19"/>
+                <w:szCs w:val="19"/>
+                <w:highlight w:val="white"/>
+                <w:lang w:val="vi-VN"/>
+              </w:rPr>
+              <w:t>"</w:t>
+            </w:r>
+          </w:p>
+          <w:p>
+            <w:pPr>
+              <w:autoSpaceDE w:val="0"/>
+              <w:autoSpaceDN w:val="0"/>
+              <w:adjustRightInd w:val="0"/>
+              <w:rPr>
+                <w:rFonts w:ascii="Consolas" w:hAnsi="Consolas" w:cs="Consolas"/>
+                <w:color w:val="000000"/>
+                <w:sz w:val="19"/>
+                <w:szCs w:val="19"/>
+                <w:highlight w:val="white"/>
+                <w:lang w:val="vi-VN"/>
+              </w:rPr>
+            </w:pPr>
+            <w:r>
+              <w:rPr>
+                <w:rFonts w:ascii="Consolas" w:hAnsi="Consolas" w:cs="Consolas"/>
+                <w:color w:val="000000"/>
+                <w:sz w:val="19"/>
+                <w:szCs w:val="19"/>
+                <w:highlight w:val="white"/>
+                <w:lang w:val="vi-VN"/>
+              </w:rPr>
+              <w:t>}</w:t>
+            </w:r>
+          </w:p>
+        </w:tc>
+      </w:tr>
+      <w:tr>
+        <w:tc>
+          <w:tcPr>
+            <w:tcW w:w="1701" w:type="dxa"/>
+            <w:shd w:val="clear" w:color="auto" w:fill="auto"/>
+            <w:vAlign w:val="center"/>
+          </w:tcPr>
+          <w:p>
+            <w:pPr>
+              <w:pStyle w:val="ListParagraph"/>
+              <w:ind w:left="0"/>
+              <w:jc w:val="center"/>
+              <w:rPr>
+                <w:rFonts w:ascii="Times New Roman" w:hAnsi="Times New Roman" w:cs="Times New Roman"/>
+                <w:b/>
+                <w:color w:val="FF0000"/>
+                <w:sz w:val="20"/>
+                <w:szCs w:val="20"/>
+              </w:rPr>
+            </w:pPr>
+            <w:r>
+              <w:rPr>
+                <w:rFonts w:ascii="Times New Roman" w:hAnsi="Times New Roman" w:cs="Times New Roman"/>
+                <w:b/>
+                <w:color w:val="FF0000"/>
+                <w:sz w:val="20"/>
+                <w:szCs w:val="20"/>
+              </w:rPr>
+              <w:t>401</w:t>
+            </w:r>
+          </w:p>
+          <w:p>
+            <w:pPr>
+              <w:pStyle w:val="ListParagraph"/>
+              <w:ind w:left="0"/>
+              <w:rPr>
+                <w:rFonts w:ascii="Times New Roman" w:hAnsi="Times New Roman" w:cs="Times New Roman"/>
+                <w:color w:val="000000" w:themeColor="text1"/>
+                <w:sz w:val="20"/>
+                <w:szCs w:val="20"/>
+              </w:rPr>
+            </w:pPr>
+            <w:r>
+              <w:rPr>
+                <w:rFonts w:ascii="Times New Roman" w:hAnsi="Times New Roman" w:cs="Times New Roman"/>
+                <w:color w:val="000000" w:themeColor="text1"/>
+                <w:sz w:val="20"/>
+                <w:szCs w:val="20"/>
+              </w:rPr>
+              <w:t>Account is pending</w:t>
+            </w:r>
+            <w:r>
+              <w:rPr>
+                <w:rFonts w:ascii="Times New Roman" w:hAnsi="Times New Roman" w:cs="Times New Roman"/>
+                <w:color w:val="000000" w:themeColor="text1"/>
+                <w:sz w:val="20"/>
+                <w:szCs w:val="20"/>
+              </w:rPr>
+              <w:t>.</w:t>
+            </w:r>
+          </w:p>
+        </w:tc>
+        <w:tc>
+          <w:tcPr>
+            <w:tcW w:w="9214" w:type="dxa"/>
+            <w:shd w:val="clear" w:color="auto" w:fill="auto"/>
+            <w:vAlign w:val="center"/>
+          </w:tcPr>
+          <w:p>
+            <w:pPr>
+              <w:autoSpaceDE w:val="0"/>
+              <w:autoSpaceDN w:val="0"/>
+              <w:adjustRightInd w:val="0"/>
+              <w:rPr>
+                <w:rFonts w:ascii="Consolas" w:hAnsi="Consolas" w:cs="Consolas"/>
+                <w:color w:val="000000"/>
+                <w:sz w:val="19"/>
+                <w:szCs w:val="19"/>
+                <w:highlight w:val="white"/>
+                <w:lang w:val="vi-VN"/>
+              </w:rPr>
+            </w:pPr>
+            <w:r>
+              <w:rPr>
+                <w:rFonts w:ascii="Consolas" w:hAnsi="Consolas" w:cs="Consolas"/>
+                <w:color w:val="000000"/>
+                <w:sz w:val="19"/>
+                <w:szCs w:val="19"/>
+                <w:highlight w:val="white"/>
+                <w:lang w:val="vi-VN"/>
+              </w:rPr>
+              <w:t>{</w:t>
+            </w:r>
+          </w:p>
+          <w:p>
+            <w:pPr>
+              <w:autoSpaceDE w:val="0"/>
+              <w:autoSpaceDN w:val="0"/>
+              <w:adjustRightInd w:val="0"/>
+              <w:rPr>
+                <w:rFonts w:ascii="Consolas" w:hAnsi="Consolas" w:cs="Consolas"/>
+                <w:color w:val="000000"/>
+                <w:sz w:val="19"/>
+                <w:szCs w:val="19"/>
+                <w:highlight w:val="white"/>
+                <w:lang w:val="vi-VN"/>
+              </w:rPr>
+            </w:pPr>
+            <w:r>
+              <w:rPr>
+                <w:rFonts w:ascii="Consolas" w:hAnsi="Consolas" w:cs="Consolas"/>
+                <w:color w:val="000000"/>
+                <w:sz w:val="19"/>
+                <w:szCs w:val="19"/>
+                <w:highlight w:val="white"/>
+                <w:lang w:val="vi-VN"/>
+              </w:rPr>
+              <w:t xml:space="preserve">  </w:t>
+            </w:r>
+            <w:r>
+              <w:rPr>
+                <w:rFonts w:ascii="Consolas" w:hAnsi="Consolas" w:cs="Consolas"/>
+                <w:color w:val="2E75B6"/>
+                <w:sz w:val="19"/>
+                <w:szCs w:val="19"/>
+                <w:highlight w:val="white"/>
+                <w:lang w:val="vi-VN"/>
+              </w:rPr>
+              <w:t>"Error"</w:t>
+            </w:r>
+            <w:r>
+              <w:rPr>
+                <w:rFonts w:ascii="Consolas" w:hAnsi="Consolas" w:cs="Consolas"/>
+                <w:color w:val="000000"/>
+                <w:sz w:val="19"/>
+                <w:szCs w:val="19"/>
+                <w:highlight w:val="white"/>
+                <w:lang w:val="vi-VN"/>
+              </w:rPr>
+              <w:t xml:space="preserve">: </w:t>
+            </w:r>
+            <w:r>
+              <w:rPr>
+                <w:rFonts w:ascii="Consolas" w:hAnsi="Consolas" w:cs="Consolas"/>
+                <w:color w:val="A31515"/>
+                <w:sz w:val="19"/>
+                <w:szCs w:val="19"/>
+                <w:highlight w:val="white"/>
+                <w:lang w:val="vi-VN"/>
+              </w:rPr>
+              <w:t>"</w:t>
+            </w:r>
+            <w:r>
+              <w:rPr>
+                <w:rFonts w:ascii="Consolas" w:hAnsi="Consolas" w:cs="Consolas"/>
+                <w:color w:val="A31515"/>
+                <w:sz w:val="19"/>
+                <w:szCs w:val="19"/>
+                <w:highlight w:val="white"/>
+              </w:rPr>
+              <w:t>W001</w:t>
+            </w:r>
+            <w:r>
+              <w:rPr>
+                <w:rFonts w:ascii="Consolas" w:hAnsi="Consolas" w:cs="Consolas"/>
+                <w:color w:val="A31515"/>
+                <w:sz w:val="19"/>
+                <w:szCs w:val="19"/>
+                <w:highlight w:val="white"/>
+                <w:lang w:val="vi-VN"/>
+              </w:rPr>
+              <w:t>"</w:t>
+            </w:r>
+          </w:p>
+          <w:p>
+            <w:pPr>
+              <w:autoSpaceDE w:val="0"/>
+              <w:autoSpaceDN w:val="0"/>
+              <w:adjustRightInd w:val="0"/>
+              <w:rPr>
+                <w:rFonts w:ascii="Consolas" w:hAnsi="Consolas" w:cs="Consolas"/>
+                <w:color w:val="000000"/>
+                <w:sz w:val="19"/>
+                <w:szCs w:val="19"/>
+                <w:highlight w:val="white"/>
+                <w:lang w:val="vi-VN"/>
+              </w:rPr>
+            </w:pPr>
+            <w:r>
+              <w:rPr>
+                <w:rFonts w:ascii="Consolas" w:hAnsi="Consolas" w:cs="Consolas"/>
+                <w:color w:val="000000"/>
+                <w:sz w:val="19"/>
+                <w:szCs w:val="19"/>
+                <w:highlight w:val="white"/>
+                <w:lang w:val="vi-VN"/>
+              </w:rPr>
+              <w:t>}</w:t>
+            </w:r>
+          </w:p>
+        </w:tc>
+      </w:tr>
+      <w:tr>
+        <w:tc>
+          <w:tcPr>
+            <w:tcW w:w="1701" w:type="dxa"/>
+            <w:shd w:val="clear" w:color="auto" w:fill="auto"/>
+            <w:vAlign w:val="center"/>
+          </w:tcPr>
+          <w:p>
+            <w:pPr>
+              <w:pStyle w:val="ListParagraph"/>
+              <w:ind w:left="0"/>
+              <w:jc w:val="center"/>
+              <w:rPr>
+                <w:rFonts w:ascii="Times New Roman" w:hAnsi="Times New Roman" w:cs="Times New Roman"/>
+                <w:b/>
+                <w:color w:val="FF0000"/>
+                <w:sz w:val="20"/>
+                <w:szCs w:val="20"/>
+              </w:rPr>
+            </w:pPr>
+            <w:r>
+              <w:rPr>
+                <w:rFonts w:ascii="Times New Roman" w:hAnsi="Times New Roman" w:cs="Times New Roman"/>
+                <w:b/>
+                <w:color w:val="FF0000"/>
+                <w:sz w:val="20"/>
+                <w:szCs w:val="20"/>
+              </w:rPr>
+              <w:t>403</w:t>
+            </w:r>
+          </w:p>
+          <w:p>
+            <w:pPr>
+              <w:pStyle w:val="ListParagraph"/>
+              <w:ind w:left="0"/>
+              <w:rPr>
+                <w:rFonts w:ascii="Times New Roman" w:hAnsi="Times New Roman" w:cs="Times New Roman"/>
+                <w:color w:val="000000" w:themeColor="text1"/>
+                <w:sz w:val="20"/>
+                <w:szCs w:val="20"/>
+              </w:rPr>
+            </w:pPr>
+            <w:r>
+              <w:rPr>
+                <w:rFonts w:ascii="Times New Roman" w:hAnsi="Times New Roman" w:cs="Times New Roman"/>
+                <w:color w:val="000000" w:themeColor="text1"/>
+                <w:sz w:val="20"/>
+                <w:szCs w:val="20"/>
+              </w:rPr>
+              <w:t>Account is not allowed to access the function.</w:t>
+            </w:r>
+          </w:p>
+        </w:tc>
+        <w:tc>
+          <w:tcPr>
+            <w:tcW w:w="9214" w:type="dxa"/>
+            <w:shd w:val="clear" w:color="auto" w:fill="auto"/>
+            <w:vAlign w:val="center"/>
+          </w:tcPr>
+          <w:p>
+            <w:pPr>
+              <w:autoSpaceDE w:val="0"/>
+              <w:autoSpaceDN w:val="0"/>
+              <w:adjustRightInd w:val="0"/>
+              <w:rPr>
+                <w:rFonts w:ascii="Consolas" w:hAnsi="Consolas" w:cs="Consolas"/>
+                <w:color w:val="000000"/>
+                <w:sz w:val="19"/>
+                <w:szCs w:val="19"/>
+                <w:highlight w:val="white"/>
+                <w:lang w:val="vi-VN"/>
+              </w:rPr>
+            </w:pPr>
+            <w:r>
+              <w:rPr>
+                <w:rFonts w:ascii="Consolas" w:hAnsi="Consolas" w:cs="Consolas"/>
+                <w:color w:val="000000"/>
+                <w:sz w:val="19"/>
+                <w:szCs w:val="19"/>
+                <w:highlight w:val="white"/>
+                <w:lang w:val="vi-VN"/>
+              </w:rPr>
+              <w:t>{</w:t>
+            </w:r>
+          </w:p>
+          <w:p>
+            <w:pPr>
+              <w:autoSpaceDE w:val="0"/>
+              <w:autoSpaceDN w:val="0"/>
+              <w:adjustRightInd w:val="0"/>
+              <w:rPr>
+                <w:rFonts w:ascii="Consolas" w:hAnsi="Consolas" w:cs="Consolas"/>
+                <w:color w:val="000000"/>
+                <w:sz w:val="19"/>
+                <w:szCs w:val="19"/>
+                <w:highlight w:val="white"/>
+                <w:lang w:val="vi-VN"/>
+              </w:rPr>
+            </w:pPr>
+            <w:r>
+              <w:rPr>
+                <w:rFonts w:ascii="Consolas" w:hAnsi="Consolas" w:cs="Consolas"/>
+                <w:color w:val="000000"/>
+                <w:sz w:val="19"/>
+                <w:szCs w:val="19"/>
+                <w:highlight w:val="white"/>
+                <w:lang w:val="vi-VN"/>
+              </w:rPr>
+              <w:t xml:space="preserve">  </w:t>
+            </w:r>
+            <w:r>
+              <w:rPr>
+                <w:rFonts w:ascii="Consolas" w:hAnsi="Consolas" w:cs="Consolas"/>
+                <w:color w:val="2E75B6"/>
+                <w:sz w:val="19"/>
+                <w:szCs w:val="19"/>
+                <w:highlight w:val="white"/>
+                <w:lang w:val="vi-VN"/>
+              </w:rPr>
+              <w:t>"Error"</w:t>
+            </w:r>
+            <w:r>
+              <w:rPr>
+                <w:rFonts w:ascii="Consolas" w:hAnsi="Consolas" w:cs="Consolas"/>
+                <w:color w:val="000000"/>
+                <w:sz w:val="19"/>
+                <w:szCs w:val="19"/>
+                <w:highlight w:val="white"/>
+                <w:lang w:val="vi-VN"/>
+              </w:rPr>
+              <w:t xml:space="preserve">: </w:t>
+            </w:r>
+            <w:r>
+              <w:rPr>
+                <w:rFonts w:ascii="Consolas" w:hAnsi="Consolas" w:cs="Consolas"/>
+                <w:color w:val="A31515"/>
+                <w:sz w:val="19"/>
+                <w:szCs w:val="19"/>
+                <w:highlight w:val="white"/>
+                <w:lang w:val="vi-VN"/>
+              </w:rPr>
+              <w:t>"</w:t>
+            </w:r>
+            <w:r>
+              <w:rPr>
+                <w:rFonts w:ascii="Consolas" w:hAnsi="Consolas" w:cs="Consolas"/>
+                <w:color w:val="A31515"/>
+                <w:sz w:val="19"/>
+                <w:szCs w:val="19"/>
+                <w:highlight w:val="white"/>
+              </w:rPr>
+              <w:t>W013</w:t>
+            </w:r>
+            <w:r>
+              <w:rPr>
+                <w:rFonts w:ascii="Consolas" w:hAnsi="Consolas" w:cs="Consolas"/>
+                <w:color w:val="A31515"/>
+                <w:sz w:val="19"/>
+                <w:szCs w:val="19"/>
+                <w:highlight w:val="white"/>
+                <w:lang w:val="vi-VN"/>
+              </w:rPr>
+              <w:t>"</w:t>
+            </w:r>
+          </w:p>
+          <w:p>
+            <w:pPr>
+              <w:rPr>
+                <w:rStyle w:val="sbrace"/>
+                <w:rFonts w:ascii="Times New Roman" w:hAnsi="Times New Roman" w:cs="Times New Roman"/>
+                <w:color w:val="000000" w:themeColor="text1"/>
+                <w:sz w:val="20"/>
+                <w:szCs w:val="20"/>
+              </w:rPr>
+            </w:pPr>
+            <w:r>
+              <w:rPr>
+                <w:rFonts w:ascii="Consolas" w:hAnsi="Consolas" w:cs="Consolas"/>
+                <w:color w:val="000000"/>
+                <w:sz w:val="19"/>
+                <w:szCs w:val="19"/>
+                <w:highlight w:val="white"/>
+                <w:lang w:val="vi-VN"/>
+              </w:rPr>
+              <w:t>}</w:t>
+            </w:r>
+          </w:p>
+        </w:tc>
+      </w:tr>
+      <w:tr>
+        <w:tc>
+          <w:tcPr>
+            <w:tcW w:w="1701" w:type="dxa"/>
+            <w:shd w:val="clear" w:color="auto" w:fill="auto"/>
+            <w:vAlign w:val="center"/>
+          </w:tcPr>
+          <w:p>
+            <w:pPr>
+              <w:pStyle w:val="ListParagraph"/>
+              <w:ind w:left="0"/>
+              <w:jc w:val="center"/>
+              <w:rPr>
+                <w:rFonts w:ascii="Times New Roman" w:hAnsi="Times New Roman" w:cs="Times New Roman"/>
+                <w:b/>
+                <w:color w:val="FF0000"/>
+                <w:sz w:val="20"/>
+                <w:szCs w:val="20"/>
+              </w:rPr>
+            </w:pPr>
+            <w:r>
+              <w:rPr>
+                <w:rFonts w:ascii="Times New Roman" w:hAnsi="Times New Roman" w:cs="Times New Roman"/>
+                <w:b/>
+                <w:color w:val="FF0000"/>
+                <w:sz w:val="20"/>
+                <w:szCs w:val="20"/>
+              </w:rPr>
+              <w:t>500</w:t>
+            </w:r>
+          </w:p>
+          <w:p>
+            <w:pPr>
+              <w:pStyle w:val="ListParagraph"/>
+              <w:ind w:left="0"/>
+              <w:rPr>
+                <w:rFonts w:ascii="Times New Roman" w:hAnsi="Times New Roman" w:cs="Times New Roman"/>
+                <w:color w:val="000000" w:themeColor="text1"/>
+                <w:sz w:val="20"/>
+                <w:szCs w:val="20"/>
+              </w:rPr>
+            </w:pPr>
+            <w:r>
+              <w:rPr>
+                <w:rFonts w:ascii="Times New Roman" w:hAnsi="Times New Roman" w:cs="Times New Roman"/>
+                <w:color w:val="000000" w:themeColor="text1"/>
+                <w:sz w:val="20"/>
+                <w:szCs w:val="20"/>
+              </w:rPr>
+              <w:t>Internal server error.</w:t>
+            </w:r>
+          </w:p>
+        </w:tc>
+        <w:tc>
+          <w:tcPr>
+            <w:tcW w:w="9214" w:type="dxa"/>
+            <w:shd w:val="clear" w:color="auto" w:fill="auto"/>
+            <w:vAlign w:val="center"/>
+          </w:tcPr>
+          <w:p>
+            <w:pPr>
+              <w:rPr>
+                <w:rStyle w:val="sbrace"/>
+                <w:rFonts w:ascii="Times New Roman" w:hAnsi="Times New Roman" w:cs="Times New Roman"/>
+                <w:color w:val="000000" w:themeColor="text1"/>
+                <w:sz w:val="20"/>
+                <w:szCs w:val="20"/>
+              </w:rPr>
+            </w:pPr>
+          </w:p>
+        </w:tc>
+      </w:tr>
+    </w:tbl>
     <w:p>
       <w:pPr>
         <w:rPr>

</xml_diff>